<commit_message>
finishing the files but need to comment them
</commit_message>
<xml_diff>
--- a/documents/soil_respiration_module_instructors.docx
+++ b/documents/soil_respiration_module_instructors.docx
@@ -1,6 +1,6 @@
 
 <file path=word/document.xml><?xml version="1.0" encoding="utf-8"?>
-<w:document xmlns:wpc="http://schemas.microsoft.com/office/word/2010/wordprocessingCanvas" xmlns:mo="http://schemas.microsoft.com/office/mac/office/2008/main" xmlns:mc="http://schemas.openxmlformats.org/markup-compatibility/2006" xmlns:mv="urn:schemas-microsoft-com:mac:vml" xmlns:o="urn:schemas-microsoft-com:office:office" xmlns:r="http://schemas.openxmlformats.org/officeDocument/2006/relationships" xmlns:m="http://schemas.openxmlformats.org/officeDocument/2006/math" xmlns:v="urn:schemas-microsoft-com:vml" xmlns:wp14="http://schemas.microsoft.com/office/word/2010/wordprocessingDrawing" xmlns:wp="http://schemas.openxmlformats.org/drawingml/2006/wordprocessingDrawing" xmlns:w10="urn:schemas-microsoft-com:office:word" xmlns:w="http://schemas.openxmlformats.org/wordprocessingml/2006/main" xmlns:w14="http://schemas.microsoft.com/office/word/2010/wordml" xmlns:wpg="http://schemas.microsoft.com/office/word/2010/wordprocessingGroup" xmlns:wpi="http://schemas.microsoft.com/office/word/2010/wordprocessingInk" xmlns:wne="http://schemas.microsoft.com/office/word/2006/wordml" xmlns:wps="http://schemas.microsoft.com/office/word/2010/wordprocessingShape" mc:Ignorable="w14 wp14">
+<w:document xmlns:wpc="http://schemas.microsoft.com/office/word/2010/wordprocessingCanvas" xmlns:cx="http://schemas.microsoft.com/office/drawing/2014/chartex" xmlns:cx1="http://schemas.microsoft.com/office/drawing/2015/9/8/chartex" xmlns:cx2="http://schemas.microsoft.com/office/drawing/2015/10/21/chartex" xmlns:cx3="http://schemas.microsoft.com/office/drawing/2016/5/9/chartex" xmlns:cx4="http://schemas.microsoft.com/office/drawing/2016/5/10/chartex" xmlns:cx5="http://schemas.microsoft.com/office/drawing/2016/5/11/chartex" xmlns:cx6="http://schemas.microsoft.com/office/drawing/2016/5/12/chartex" xmlns:cx7="http://schemas.microsoft.com/office/drawing/2016/5/13/chartex" xmlns:cx8="http://schemas.microsoft.com/office/drawing/2016/5/14/chartex" xmlns:mc="http://schemas.openxmlformats.org/markup-compatibility/2006" xmlns:aink="http://schemas.microsoft.com/office/drawing/2016/ink" xmlns:am3d="http://schemas.microsoft.com/office/drawing/2017/model3d" xmlns:o="urn:schemas-microsoft-com:office:office" xmlns:r="http://schemas.openxmlformats.org/officeDocument/2006/relationships" xmlns:m="http://schemas.openxmlformats.org/officeDocument/2006/math" xmlns:v="urn:schemas-microsoft-com:vml" xmlns:wp14="http://schemas.microsoft.com/office/word/2010/wordprocessingDrawing" xmlns:wp="http://schemas.openxmlformats.org/drawingml/2006/wordprocessingDrawing" xmlns:w10="urn:schemas-microsoft-com:office:word" xmlns:w="http://schemas.openxmlformats.org/wordprocessingml/2006/main" xmlns:w14="http://schemas.microsoft.com/office/word/2010/wordml" xmlns:w15="http://schemas.microsoft.com/office/word/2012/wordml" xmlns:w16cid="http://schemas.microsoft.com/office/word/2016/wordml/cid" xmlns:w16se="http://schemas.microsoft.com/office/word/2015/wordml/symex" xmlns:wpg="http://schemas.microsoft.com/office/word/2010/wordprocessingGroup" xmlns:wpi="http://schemas.microsoft.com/office/word/2010/wordprocessingInk" xmlns:wne="http://schemas.microsoft.com/office/word/2006/wordml" xmlns:wps="http://schemas.microsoft.com/office/word/2010/wordprocessingShape" mc:Ignorable="w14 w15 w16se w16cid wp14">
   <w:body>
     <w:p>
       <w:pPr>
@@ -67,7 +67,7 @@
                     </pic:cNvPicPr>
                   </pic:nvPicPr>
                   <pic:blipFill>
-                    <a:blip r:embed="rId8">
+                    <a:blip r:embed="rId7">
                       <a:extLst>
                         <a:ext uri="{28A0092B-C50C-407E-A947-70E740481C1C}">
                           <a14:useLocalDpi xmlns:a14="http://schemas.microsoft.com/office/drawing/2010/main" val="0"/>
@@ -139,7 +139,7 @@
                     </pic:cNvPicPr>
                   </pic:nvPicPr>
                   <pic:blipFill>
-                    <a:blip r:embed="rId9">
+                    <a:blip r:embed="rId8">
                       <a:extLst>
                         <a:ext uri="{28A0092B-C50C-407E-A947-70E740481C1C}">
                           <a14:useLocalDpi xmlns:a14="http://schemas.microsoft.com/office/drawing/2010/main" val="0"/>
@@ -214,7 +214,7 @@
                     </pic:cNvPicPr>
                   </pic:nvPicPr>
                   <pic:blipFill>
-                    <a:blip r:embed="rId10">
+                    <a:blip r:embed="rId9">
                       <a:extLst>
                         <a:ext uri="{28A0092B-C50C-407E-A947-70E740481C1C}">
                           <a14:useLocalDpi xmlns:a14="http://schemas.microsoft.com/office/drawing/2010/main" val="0"/>
@@ -303,7 +303,7 @@
                     </pic:cNvPicPr>
                   </pic:nvPicPr>
                   <pic:blipFill>
-                    <a:blip r:embed="rId11">
+                    <a:blip r:embed="rId10">
                       <a:extLst>
                         <a:ext uri="{28A0092B-C50C-407E-A947-70E740481C1C}">
                           <a14:useLocalDpi xmlns:a14="http://schemas.microsoft.com/office/drawing/2010/main" val="0"/>
@@ -560,7 +560,7 @@
         </w:rPr>
         <w:t xml:space="preserve"> </w:t>
       </w:r>
-      <w:hyperlink r:id="rId12" w:history="1">
+      <w:hyperlink r:id="rId11" w:history="1">
         <w:r>
           <w:rPr>
             <w:rStyle w:val="Hyperlink"/>
@@ -824,16 +824,7 @@
           <w:rFonts w:ascii="Times New Roman" w:hAnsi="Times New Roman" w:cs="Arial"/>
           <w:szCs w:val="26"/>
         </w:rPr>
-        <w:t xml:space="preserve"> these dataset</w:t>
-      </w:r>
-      <w:bookmarkStart w:id="0" w:name="_GoBack"/>
-      <w:bookmarkEnd w:id="0"/>
-      <w:r>
-        <w:rPr>
-          <w:rFonts w:ascii="Times New Roman" w:hAnsi="Times New Roman" w:cs="Arial"/>
-          <w:szCs w:val="26"/>
-        </w:rPr>
-        <w:t>s to understand patterns and drivers of va</w:t>
+        <w:t xml:space="preserve"> these datasets to understand patterns and drivers of va</w:t>
       </w:r>
       <w:r>
         <w:rPr>
@@ -1703,7 +1694,6 @@
         </w:rPr>
         <w:t xml:space="preserve">Recognize that </w:t>
       </w:r>
-      <w:proofErr w:type="spellStart"/>
       <w:r>
         <w:rPr>
           <w:rFonts w:ascii="Times New Roman" w:hAnsi="Times New Roman" w:cs="Arial"/>
@@ -1711,7 +1701,6 @@
         </w:rPr>
         <w:t>interannual</w:t>
       </w:r>
-      <w:proofErr w:type="spellEnd"/>
       <w:r>
         <w:rPr>
           <w:rFonts w:ascii="Times New Roman" w:hAnsi="Times New Roman" w:cs="Arial"/>
@@ -2355,7 +2344,7 @@
           <w:u w:val="single"/>
         </w:rPr>
       </w:pPr>
-      <w:hyperlink r:id="rId13" w:history="1">
+      <w:hyperlink r:id="rId12" w:history="1">
         <w:r>
           <w:rPr>
             <w:rFonts w:ascii="Times New Roman" w:hAnsi="Times New Roman" w:cs="Times New Roman"/>
@@ -2370,7 +2359,7 @@
         </w:rPr>
         <w:t xml:space="preserve">; </w:t>
       </w:r>
-      <w:hyperlink r:id="rId14" w:history="1">
+      <w:hyperlink r:id="rId13" w:history="1">
         <w:r>
           <w:rPr>
             <w:rStyle w:val="Hyperlink"/>
@@ -2392,7 +2381,7 @@
           <w:rFonts w:ascii="Times New Roman" w:hAnsi="Times New Roman" w:cs="Times New Roman"/>
         </w:rPr>
       </w:pPr>
-      <w:hyperlink r:id="rId15" w:history="1">
+      <w:hyperlink r:id="rId14" w:history="1">
         <w:r>
           <w:rPr>
             <w:rStyle w:val="Hyperlink"/>
@@ -2412,7 +2401,7 @@
         </w:rPr>
         <w:t xml:space="preserve">; </w:t>
       </w:r>
-      <w:hyperlink r:id="rId16" w:history="1">
+      <w:hyperlink r:id="rId15" w:history="1">
         <w:r>
           <w:rPr>
             <w:rStyle w:val="Hyperlink"/>
@@ -2553,7 +2542,7 @@
         </w:rPr>
         <w:t xml:space="preserve"> </w:t>
       </w:r>
-      <w:hyperlink r:id="rId17" w:history="1">
+      <w:hyperlink r:id="rId16" w:history="1">
         <w:r>
           <w:rPr>
             <w:rStyle w:val="Hyperlink"/>
@@ -2621,7 +2610,7 @@
       <w:r>
         <w:t xml:space="preserve"> </w:t>
       </w:r>
-      <w:hyperlink r:id="rId18" w:history="1">
+      <w:hyperlink r:id="rId17" w:history="1">
         <w:r>
           <w:rPr>
             <w:rStyle w:val="Hyperlink"/>
@@ -2695,7 +2684,7 @@
           <w:u w:val="single"/>
         </w:rPr>
       </w:pPr>
-      <w:hyperlink r:id="rId19" w:history="1">
+      <w:hyperlink r:id="rId18" w:history="1">
         <w:r>
           <w:rPr>
             <w:rStyle w:val="Hyperlink"/>
@@ -2940,7 +2929,7 @@
           <w:rFonts w:ascii="Times New Roman" w:hAnsi="Times New Roman" w:cs="Arial"/>
           <w:szCs w:val="26"/>
         </w:rPr>
-        <w:t xml:space="preserve">. 2002. </w:t>
+        <w:t xml:space="preserve">. 2002. Interannual variability in global soil respiration, 1980-94. Global Change Biology 8:800-812. </w:t>
       </w:r>
       <w:proofErr w:type="spellStart"/>
       <w:r>
@@ -2948,7 +2937,7 @@
           <w:rFonts w:ascii="Times New Roman" w:hAnsi="Times New Roman" w:cs="Arial"/>
           <w:szCs w:val="26"/>
         </w:rPr>
-        <w:t>Interannual</w:t>
+        <w:t>doi</w:t>
       </w:r>
       <w:proofErr w:type="spellEnd"/>
       <w:r>
@@ -2956,25 +2945,23 @@
           <w:rFonts w:ascii="Times New Roman" w:hAnsi="Times New Roman" w:cs="Arial"/>
           <w:szCs w:val="26"/>
         </w:rPr>
-        <w:t xml:space="preserve"> variability in global soil respiration, 1980-94. Global Change Biology 8:800-812. </w:t>
-      </w:r>
-      <w:proofErr w:type="spellStart"/>
+        <w:t>: 10.3334/CDIAC/</w:t>
+      </w:r>
       <w:proofErr w:type="gramStart"/>
       <w:r>
         <w:rPr>
           <w:rFonts w:ascii="Times New Roman" w:hAnsi="Times New Roman" w:cs="Arial"/>
           <w:szCs w:val="26"/>
         </w:rPr>
-        <w:t>doi</w:t>
-      </w:r>
-      <w:proofErr w:type="spellEnd"/>
+        <w:t>lue.ndp</w:t>
+      </w:r>
       <w:proofErr w:type="gramEnd"/>
       <w:r>
         <w:rPr>
           <w:rFonts w:ascii="Times New Roman" w:hAnsi="Times New Roman" w:cs="Arial"/>
           <w:szCs w:val="26"/>
         </w:rPr>
-        <w:t>: 10.3334/CDIAC/lue.ndp081</w:t>
+        <w:t>081</w:t>
       </w:r>
     </w:p>
     <w:p>
@@ -4025,21 +4012,7 @@
         <w:rPr>
           <w:rFonts w:ascii="Times New Roman" w:hAnsi="Times New Roman"/>
         </w:rPr>
-        <w:t xml:space="preserve">Flawed and false respiration measurements can come from measuring only a few, small portions of the soil and failing to capture the spatial variation in soil respiration rates. For example, an animal burrow or a mushroom acts as a “CO2 chimney” by funneling CO2 from a large area into a small exit location, and similar “patchiness” in soil respiration rates can result from soil </w:t>
-      </w:r>
-      <w:proofErr w:type="spellStart"/>
-      <w:r>
-        <w:rPr>
-          <w:rFonts w:ascii="Times New Roman" w:hAnsi="Times New Roman"/>
-        </w:rPr>
-        <w:t>microtopography</w:t>
-      </w:r>
-      <w:proofErr w:type="spellEnd"/>
-      <w:r>
-        <w:rPr>
-          <w:rFonts w:ascii="Times New Roman" w:hAnsi="Times New Roman"/>
-        </w:rPr>
-        <w:t xml:space="preserve"> (e.g., moist patches vs. dry patches) or uneven heating (</w:t>
+        <w:t>Flawed and false respiration measurements can come from measuring only a few, small portions of the soil and failing to capture the spatial variation in soil respiration rates. For example, an animal burrow or a mushroom acts as a “CO2 chimney” by funneling CO2 from a large area into a small exit location, and similar “patchiness” in soil respiration rates can result from soil microtopography (e.g., moist patches vs. dry patches) or uneven heating (</w:t>
       </w:r>
       <w:r>
         <w:rPr>
@@ -4331,17 +4304,8 @@
           <w:rFonts w:ascii="Times New Roman" w:hAnsi="Times New Roman"/>
           <w:u w:val="single"/>
         </w:rPr>
-        <w:t xml:space="preserve">plotting an annual </w:t>
-      </w:r>
-      <w:proofErr w:type="spellStart"/>
-      <w:r>
-        <w:rPr>
-          <w:rFonts w:ascii="Times New Roman" w:hAnsi="Times New Roman"/>
-          <w:u w:val="single"/>
-        </w:rPr>
-        <w:t>timeseries</w:t>
-      </w:r>
-      <w:proofErr w:type="spellEnd"/>
+        <w:t>plotting an annual timeseries</w:t>
+      </w:r>
     </w:p>
     <w:p>
       <w:pPr>
@@ -4389,21 +4353,7 @@
         <w:rPr>
           <w:rFonts w:ascii="Times New Roman" w:hAnsi="Times New Roman"/>
         </w:rPr>
-        <w:t xml:space="preserve">demonstrate the plotting of an annual </w:t>
-      </w:r>
-      <w:proofErr w:type="spellStart"/>
-      <w:r>
-        <w:rPr>
-          <w:rFonts w:ascii="Times New Roman" w:hAnsi="Times New Roman"/>
-        </w:rPr>
-        <w:t>timeseries</w:t>
-      </w:r>
-      <w:proofErr w:type="spellEnd"/>
-      <w:r>
-        <w:rPr>
-          <w:rFonts w:ascii="Times New Roman" w:hAnsi="Times New Roman"/>
-        </w:rPr>
-        <w:t xml:space="preserve"> in Excel or other software</w:t>
+        <w:t>demonstrate the plotting of an annual timeseries in Excel or other software</w:t>
       </w:r>
       <w:r>
         <w:rPr>
@@ -4626,23 +4576,7 @@
           <w:rFonts w:ascii="Times New Roman" w:hAnsi="Times New Roman" w:cs="Arial"/>
           <w:szCs w:val="26"/>
         </w:rPr>
-        <w:t xml:space="preserve">data contained in the ‘data for annual </w:t>
-      </w:r>
-      <w:proofErr w:type="spellStart"/>
-      <w:r>
-        <w:rPr>
-          <w:rFonts w:ascii="Times New Roman" w:hAnsi="Times New Roman" w:cs="Arial"/>
-          <w:szCs w:val="26"/>
-        </w:rPr>
-        <w:t>timeseries</w:t>
-      </w:r>
-      <w:proofErr w:type="spellEnd"/>
-      <w:r>
-        <w:rPr>
-          <w:rFonts w:ascii="Times New Roman" w:hAnsi="Times New Roman" w:cs="Arial"/>
-          <w:szCs w:val="26"/>
-        </w:rPr>
-        <w:t>’ tab</w:t>
+        <w:t>data contained in the ‘data for annual timeseries’ tab</w:t>
       </w:r>
       <w:r>
         <w:rPr>
@@ -4703,25 +4637,7 @@
           <w:i/>
           <w:szCs w:val="26"/>
         </w:rPr>
-        <w:t xml:space="preserve">What do you see in the annual </w:t>
-      </w:r>
-      <w:proofErr w:type="spellStart"/>
-      <w:r>
-        <w:rPr>
-          <w:rFonts w:ascii="Times New Roman" w:hAnsi="Times New Roman" w:cs="Arial"/>
-          <w:i/>
-          <w:szCs w:val="26"/>
-        </w:rPr>
-        <w:t>timeseries</w:t>
-      </w:r>
-      <w:proofErr w:type="spellEnd"/>
-      <w:r>
-        <w:rPr>
-          <w:rFonts w:ascii="Times New Roman" w:hAnsi="Times New Roman" w:cs="Arial"/>
-          <w:i/>
-          <w:szCs w:val="26"/>
-        </w:rPr>
-        <w:t xml:space="preserve"> of soil CO2 emissions?</w:t>
+        <w:t>What do you see in the annual timeseries of soil CO2 emissions?</w:t>
       </w:r>
       <w:r>
         <w:rPr>
@@ -5317,23 +5233,7 @@
           <w:rFonts w:ascii="Times New Roman" w:hAnsi="Times New Roman" w:cs="Arial"/>
           <w:szCs w:val="26"/>
         </w:rPr>
-        <w:t xml:space="preserve"> time-course graphs of climate variables in the ‘data for annual </w:t>
-      </w:r>
-      <w:proofErr w:type="spellStart"/>
-      <w:r>
-        <w:rPr>
-          <w:rFonts w:ascii="Times New Roman" w:hAnsi="Times New Roman" w:cs="Arial"/>
-          <w:szCs w:val="26"/>
-        </w:rPr>
-        <w:t>timeseries</w:t>
-      </w:r>
-      <w:proofErr w:type="spellEnd"/>
-      <w:r>
-        <w:rPr>
-          <w:rFonts w:ascii="Times New Roman" w:hAnsi="Times New Roman" w:cs="Arial"/>
-          <w:szCs w:val="26"/>
-        </w:rPr>
-        <w:t>’ tab</w:t>
+        <w:t xml:space="preserve"> time-course graphs of climate variables in the ‘data for annual timeseries’ tab</w:t>
       </w:r>
       <w:r>
         <w:rPr>
@@ -5449,6 +5349,7 @@
           <w:szCs w:val="26"/>
         </w:rPr>
       </w:pPr>
+      <w:commentRangeStart w:id="0"/>
       <w:r>
         <w:rPr>
           <w:rFonts w:ascii="Times New Roman" w:hAnsi="Times New Roman" w:cs="Arial"/>
@@ -5542,6 +5443,7 @@
         <w:t>This is a great opportunity to point out the enormous scale of short-term respiration, and the fact that it is balanced by photosynthesis.</w:t>
       </w:r>
     </w:p>
+    <w:commentRangeEnd w:id="0"/>
     <w:p>
       <w:pPr>
         <w:ind w:left="360"/>
@@ -5550,6 +5452,12 @@
           <w:szCs w:val="26"/>
         </w:rPr>
       </w:pPr>
+      <w:r>
+        <w:rPr>
+          <w:rStyle w:val="CommentReference"/>
+        </w:rPr>
+        <w:commentReference w:id="0"/>
+      </w:r>
     </w:p>
     <w:p>
       <w:pPr>
@@ -5651,7 +5559,7 @@
         </w:rPr>
         <w:t xml:space="preserve">Inspect the patterns of global spatial variation in the data product called </w:t>
       </w:r>
-      <w:hyperlink r:id="rId20" w:history="1">
+      <w:hyperlink r:id="rId22" w:history="1">
         <w:r>
           <w:rPr>
             <w:rStyle w:val="Hyperlink"/>
@@ -5682,7 +5590,7 @@
           <w:szCs w:val="26"/>
         </w:rPr>
       </w:pPr>
-      <w:hyperlink r:id="rId21" w:history="1">
+      <w:hyperlink r:id="rId23" w:history="1">
         <w:r>
           <w:rPr>
             <w:rStyle w:val="Hyperlink"/>
@@ -5759,24 +5667,14 @@
         </w:rPr>
         <w:t xml:space="preserve">Inspect the patterns of global spatial variation in the data product called </w:t>
       </w:r>
-      <w:hyperlink r:id="rId22" w:history="1">
-        <w:proofErr w:type="spellStart"/>
+      <w:hyperlink r:id="rId24" w:history="1">
         <w:r>
           <w:rPr>
             <w:rStyle w:val="Hyperlink"/>
             <w:rFonts w:ascii="Times New Roman" w:hAnsi="Times New Roman" w:cs="Arial"/>
             <w:szCs w:val="26"/>
           </w:rPr>
-          <w:t>Interannual</w:t>
-        </w:r>
-        <w:proofErr w:type="spellEnd"/>
-        <w:r>
-          <w:rPr>
-            <w:rStyle w:val="Hyperlink"/>
-            <w:rFonts w:ascii="Times New Roman" w:hAnsi="Times New Roman" w:cs="Arial"/>
-            <w:szCs w:val="26"/>
-          </w:rPr>
-          <w:t xml:space="preserve"> Variability in Global Soil Respiration on a 0.5 Degree Grid Cell Basis</w:t>
+          <w:t>Interannual Variability in Global Soil Respiration on a 0.5 Degree Grid Cell Basis</w:t>
         </w:r>
       </w:hyperlink>
       <w:r>
@@ -5800,7 +5698,7 @@
           <w:szCs w:val="26"/>
         </w:rPr>
       </w:pPr>
-      <w:hyperlink r:id="rId23" w:history="1">
+      <w:hyperlink r:id="rId25" w:history="1">
         <w:r>
           <w:rPr>
             <w:rStyle w:val="Hyperlink"/>
@@ -5831,58 +5729,22 @@
           <w:i/>
           <w:szCs w:val="26"/>
         </w:rPr>
-        <w:t xml:space="preserve">What is </w:t>
-      </w:r>
-      <w:proofErr w:type="spellStart"/>
+        <w:t>What is interannual variability in soil CO2 emissions?</w:t>
+      </w:r>
+      <w:r>
+        <w:rPr>
+          <w:rFonts w:ascii="Times New Roman" w:hAnsi="Times New Roman" w:cs="Arial"/>
+          <w:szCs w:val="26"/>
+        </w:rPr>
+        <w:t xml:space="preserve"> </w:t>
+      </w:r>
       <w:r>
         <w:rPr>
           <w:rFonts w:ascii="Times New Roman" w:hAnsi="Times New Roman" w:cs="Arial"/>
           <w:i/>
           <w:szCs w:val="26"/>
         </w:rPr>
-        <w:t>interannual</w:t>
-      </w:r>
-      <w:proofErr w:type="spellEnd"/>
-      <w:r>
-        <w:rPr>
-          <w:rFonts w:ascii="Times New Roman" w:hAnsi="Times New Roman" w:cs="Arial"/>
-          <w:i/>
-          <w:szCs w:val="26"/>
-        </w:rPr>
-        <w:t xml:space="preserve"> variability in soil CO2 emissions?</w:t>
-      </w:r>
-      <w:r>
-        <w:rPr>
-          <w:rFonts w:ascii="Times New Roman" w:hAnsi="Times New Roman" w:cs="Arial"/>
-          <w:szCs w:val="26"/>
-        </w:rPr>
-        <w:t xml:space="preserve"> </w:t>
-      </w:r>
-      <w:r>
-        <w:rPr>
-          <w:rFonts w:ascii="Times New Roman" w:hAnsi="Times New Roman" w:cs="Arial"/>
-          <w:i/>
-          <w:szCs w:val="26"/>
-        </w:rPr>
-        <w:t xml:space="preserve">What regions have high </w:t>
-      </w:r>
-      <w:proofErr w:type="spellStart"/>
-      <w:r>
-        <w:rPr>
-          <w:rFonts w:ascii="Times New Roman" w:hAnsi="Times New Roman" w:cs="Arial"/>
-          <w:i/>
-          <w:szCs w:val="26"/>
-        </w:rPr>
-        <w:t>interannual</w:t>
-      </w:r>
-      <w:proofErr w:type="spellEnd"/>
-      <w:r>
-        <w:rPr>
-          <w:rFonts w:ascii="Times New Roman" w:hAnsi="Times New Roman" w:cs="Arial"/>
-          <w:i/>
-          <w:szCs w:val="26"/>
-        </w:rPr>
-        <w:t xml:space="preserve"> variability? In comparing to the previous map (#1), do some regions have high rates and high variability, or low rates and high variability, etc.? How does the magnitude of the units on this map compare to the magnitude of the units on map #1, and what does this ratio and the variability mean for the C balance of global soils?</w:t>
+        <w:t>What regions have high interannual variability? In comparing to the previous map (#1), do some regions have high rates and high variability, or low rates and high variability, etc.? How does the magnitude of the units on this map compare to the magnitude of the units on map #1, and what does this ratio and the variability mean for the C balance of global soils?</w:t>
       </w:r>
     </w:p>
     <w:p>
@@ -5909,7 +5771,7 @@
         </w:rPr>
         <w:t xml:space="preserve">Read the background information on the webpage for the </w:t>
       </w:r>
-      <w:hyperlink r:id="rId24" w:history="1">
+      <w:hyperlink r:id="rId26" w:history="1">
         <w:r>
           <w:rPr>
             <w:rStyle w:val="Hyperlink"/>
@@ -5944,7 +5806,7 @@
           <w:szCs w:val="26"/>
         </w:rPr>
       </w:pPr>
-      <w:hyperlink r:id="rId25" w:history="1">
+      <w:hyperlink r:id="rId27" w:history="1">
         <w:r>
           <w:rPr>
             <w:rStyle w:val="Hyperlink"/>
@@ -6007,8 +5869,8 @@
       </w:r>
     </w:p>
     <w:sectPr>
-      <w:footerReference w:type="even" r:id="rId26"/>
-      <w:footerReference w:type="default" r:id="rId27"/>
+      <w:footerReference w:type="even" r:id="rId28"/>
+      <w:footerReference w:type="default" r:id="rId29"/>
       <w:pgSz w:w="12240" w:h="15840"/>
       <w:pgMar w:top="1440" w:right="1440" w:bottom="1440" w:left="1440" w:header="720" w:footer="720" w:gutter="0"/>
       <w:cols w:space="720"/>
@@ -6017,18 +5879,43 @@
 </w:document>
 </file>
 
+<file path=word/comments.xml><?xml version="1.0" encoding="utf-8"?>
+<w:comments xmlns:wpc="http://schemas.microsoft.com/office/word/2010/wordprocessingCanvas" xmlns:cx="http://schemas.microsoft.com/office/drawing/2014/chartex" xmlns:cx1="http://schemas.microsoft.com/office/drawing/2015/9/8/chartex" xmlns:cx2="http://schemas.microsoft.com/office/drawing/2015/10/21/chartex" xmlns:cx3="http://schemas.microsoft.com/office/drawing/2016/5/9/chartex" xmlns:cx4="http://schemas.microsoft.com/office/drawing/2016/5/10/chartex" xmlns:cx5="http://schemas.microsoft.com/office/drawing/2016/5/11/chartex" xmlns:cx6="http://schemas.microsoft.com/office/drawing/2016/5/12/chartex" xmlns:cx7="http://schemas.microsoft.com/office/drawing/2016/5/13/chartex" xmlns:cx8="http://schemas.microsoft.com/office/drawing/2016/5/14/chartex" xmlns:mc="http://schemas.openxmlformats.org/markup-compatibility/2006" xmlns:aink="http://schemas.microsoft.com/office/drawing/2016/ink" xmlns:am3d="http://schemas.microsoft.com/office/drawing/2017/model3d" xmlns:o="urn:schemas-microsoft-com:office:office" xmlns:r="http://schemas.openxmlformats.org/officeDocument/2006/relationships" xmlns:m="http://schemas.openxmlformats.org/officeDocument/2006/math" xmlns:v="urn:schemas-microsoft-com:vml" xmlns:wp14="http://schemas.microsoft.com/office/word/2010/wordprocessingDrawing" xmlns:wp="http://schemas.openxmlformats.org/drawingml/2006/wordprocessingDrawing" xmlns:w10="urn:schemas-microsoft-com:office:word" xmlns:w="http://schemas.openxmlformats.org/wordprocessingml/2006/main" xmlns:w14="http://schemas.microsoft.com/office/word/2010/wordml" xmlns:w15="http://schemas.microsoft.com/office/word/2012/wordml" xmlns:w16cid="http://schemas.microsoft.com/office/word/2016/wordml/cid" xmlns:w16se="http://schemas.microsoft.com/office/word/2015/wordml/symex" xmlns:wpg="http://schemas.microsoft.com/office/word/2010/wordprocessingGroup" xmlns:wpi="http://schemas.microsoft.com/office/word/2010/wordprocessingInk" xmlns:wne="http://schemas.microsoft.com/office/word/2006/wordml" xmlns:wps="http://schemas.microsoft.com/office/word/2010/wordprocessingShape" mc:Ignorable="w14 w15 w16se w16cid wp14">
+  <w:comment w:id="0" w:author="Perry, Bill" w:date="2019-12-29T15:44:00Z" w:initials="PB">
+    <w:p>
+      <w:pPr>
+        <w:pStyle w:val="CommentText"/>
+      </w:pPr>
+      <w:r>
+        <w:rPr>
+          <w:rStyle w:val="CommentReference"/>
+        </w:rPr>
+        <w:annotationRef/>
+      </w:r>
+      <w:r>
+        <w:t>THIS IS NOT WHAT I GOT BY FAR</w:t>
+      </w:r>
+      <w:bookmarkStart w:id="1" w:name="_GoBack"/>
+      <w:bookmarkEnd w:id="1"/>
+    </w:p>
+  </w:comment>
+</w:comments>
+</file>
+
 <file path=word/commentsExtended.xml><?xml version="1.0" encoding="utf-8"?>
-<w15:commentsEx xmlns:wpc="http://schemas.microsoft.com/office/word/2010/wordprocessingCanvas" xmlns:cx="http://schemas.microsoft.com/office/drawing/2014/chartex" xmlns:cx1="http://schemas.microsoft.com/office/drawing/2015/9/8/chartex" xmlns:cx2="http://schemas.microsoft.com/office/drawing/2015/10/21/chartex" xmlns:mc="http://schemas.openxmlformats.org/markup-compatibility/2006" xmlns:o="urn:schemas-microsoft-com:office:office" xmlns:r="http://schemas.openxmlformats.org/officeDocument/2006/relationships" xmlns:m="http://schemas.openxmlformats.org/officeDocument/2006/math" xmlns:v="urn:schemas-microsoft-com:vml" xmlns:wp14="http://schemas.microsoft.com/office/word/2010/wordprocessingDrawing" xmlns:wp="http://schemas.openxmlformats.org/drawingml/2006/wordprocessingDrawing" xmlns:w10="urn:schemas-microsoft-com:office:word" xmlns:w="http://schemas.openxmlformats.org/wordprocessingml/2006/main" xmlns:w14="http://schemas.microsoft.com/office/word/2010/wordml" xmlns:w15="http://schemas.microsoft.com/office/word/2012/wordml" xmlns:w16se="http://schemas.microsoft.com/office/word/2015/wordml/symex" xmlns:wpg="http://schemas.microsoft.com/office/word/2010/wordprocessingGroup" xmlns:wpi="http://schemas.microsoft.com/office/word/2010/wordprocessingInk" xmlns:wne="http://schemas.microsoft.com/office/word/2006/wordml" xmlns:wps="http://schemas.microsoft.com/office/word/2010/wordprocessingShape" mc:Ignorable="w14 w15 w16se wp14">
-  <w15:commentEx w15:paraId="648D7A93" w15:done="0"/>
-  <w15:commentEx w15:paraId="387C3661" w15:done="0"/>
-  <w15:commentEx w15:paraId="10A7EA42" w15:paraIdParent="387C3661" w15:done="0"/>
-  <w15:commentEx w15:paraId="1CA173E6" w15:done="0"/>
-  <w15:commentEx w15:paraId="682D357A" w15:paraIdParent="1CA173E6" w15:done="0"/>
+<w15:commentsEx xmlns:wpc="http://schemas.microsoft.com/office/word/2010/wordprocessingCanvas" xmlns:cx="http://schemas.microsoft.com/office/drawing/2014/chartex" xmlns:cx1="http://schemas.microsoft.com/office/drawing/2015/9/8/chartex" xmlns:cx2="http://schemas.microsoft.com/office/drawing/2015/10/21/chartex" xmlns:cx3="http://schemas.microsoft.com/office/drawing/2016/5/9/chartex" xmlns:cx4="http://schemas.microsoft.com/office/drawing/2016/5/10/chartex" xmlns:cx5="http://schemas.microsoft.com/office/drawing/2016/5/11/chartex" xmlns:cx6="http://schemas.microsoft.com/office/drawing/2016/5/12/chartex" xmlns:cx7="http://schemas.microsoft.com/office/drawing/2016/5/13/chartex" xmlns:cx8="http://schemas.microsoft.com/office/drawing/2016/5/14/chartex" xmlns:mc="http://schemas.openxmlformats.org/markup-compatibility/2006" xmlns:aink="http://schemas.microsoft.com/office/drawing/2016/ink" xmlns:am3d="http://schemas.microsoft.com/office/drawing/2017/model3d" xmlns:o="urn:schemas-microsoft-com:office:office" xmlns:r="http://schemas.openxmlformats.org/officeDocument/2006/relationships" xmlns:m="http://schemas.openxmlformats.org/officeDocument/2006/math" xmlns:v="urn:schemas-microsoft-com:vml" xmlns:wp14="http://schemas.microsoft.com/office/word/2010/wordprocessingDrawing" xmlns:wp="http://schemas.openxmlformats.org/drawingml/2006/wordprocessingDrawing" xmlns:w10="urn:schemas-microsoft-com:office:word" xmlns:w="http://schemas.openxmlformats.org/wordprocessingml/2006/main" xmlns:w14="http://schemas.microsoft.com/office/word/2010/wordml" xmlns:w15="http://schemas.microsoft.com/office/word/2012/wordml" xmlns:w16cid="http://schemas.microsoft.com/office/word/2016/wordml/cid" xmlns:w16se="http://schemas.microsoft.com/office/word/2015/wordml/symex" xmlns:wpg="http://schemas.microsoft.com/office/word/2010/wordprocessingGroup" xmlns:wpi="http://schemas.microsoft.com/office/word/2010/wordprocessingInk" xmlns:wne="http://schemas.microsoft.com/office/word/2006/wordml" xmlns:wps="http://schemas.microsoft.com/office/word/2010/wordprocessingShape" mc:Ignorable="w14 w15 w16se w16cid wp14">
+  <w15:commentEx w15:paraId="67690DAC" w15:done="0"/>
 </w15:commentsEx>
 </file>
 
+<file path=word/commentsIds.xml><?xml version="1.0" encoding="utf-8"?>
+<w16cid:commentsIds xmlns:wpc="http://schemas.microsoft.com/office/word/2010/wordprocessingCanvas" xmlns:cx="http://schemas.microsoft.com/office/drawing/2014/chartex" xmlns:cx1="http://schemas.microsoft.com/office/drawing/2015/9/8/chartex" xmlns:cx2="http://schemas.microsoft.com/office/drawing/2015/10/21/chartex" xmlns:cx3="http://schemas.microsoft.com/office/drawing/2016/5/9/chartex" xmlns:cx4="http://schemas.microsoft.com/office/drawing/2016/5/10/chartex" xmlns:cx5="http://schemas.microsoft.com/office/drawing/2016/5/11/chartex" xmlns:cx6="http://schemas.microsoft.com/office/drawing/2016/5/12/chartex" xmlns:cx7="http://schemas.microsoft.com/office/drawing/2016/5/13/chartex" xmlns:cx8="http://schemas.microsoft.com/office/drawing/2016/5/14/chartex" xmlns:mc="http://schemas.openxmlformats.org/markup-compatibility/2006" xmlns:aink="http://schemas.microsoft.com/office/drawing/2016/ink" xmlns:am3d="http://schemas.microsoft.com/office/drawing/2017/model3d" xmlns:o="urn:schemas-microsoft-com:office:office" xmlns:r="http://schemas.openxmlformats.org/officeDocument/2006/relationships" xmlns:m="http://schemas.openxmlformats.org/officeDocument/2006/math" xmlns:v="urn:schemas-microsoft-com:vml" xmlns:wp14="http://schemas.microsoft.com/office/word/2010/wordprocessingDrawing" xmlns:wp="http://schemas.openxmlformats.org/drawingml/2006/wordprocessingDrawing" xmlns:w10="urn:schemas-microsoft-com:office:word" xmlns:w="http://schemas.openxmlformats.org/wordprocessingml/2006/main" xmlns:w14="http://schemas.microsoft.com/office/word/2010/wordml" xmlns:w15="http://schemas.microsoft.com/office/word/2012/wordml" xmlns:w16cid="http://schemas.microsoft.com/office/word/2016/wordml/cid" xmlns:w16se="http://schemas.microsoft.com/office/word/2015/wordml/symex" xmlns:wpg="http://schemas.microsoft.com/office/word/2010/wordprocessingGroup" xmlns:wpi="http://schemas.microsoft.com/office/word/2010/wordprocessingInk" xmlns:wne="http://schemas.microsoft.com/office/word/2006/wordml" xmlns:wps="http://schemas.microsoft.com/office/word/2010/wordprocessingShape" mc:Ignorable="w14 w15 w16se w16cid wp14">
+  <w16cid:commentId w16cid:paraId="67690DAC" w16cid:durableId="21B34879"/>
+</w16cid:commentsIds>
+</file>
+
 <file path=word/endnotes.xml><?xml version="1.0" encoding="utf-8"?>
-<w:endnotes xmlns:wpc="http://schemas.microsoft.com/office/word/2010/wordprocessingCanvas" xmlns:mo="http://schemas.microsoft.com/office/mac/office/2008/main" xmlns:mc="http://schemas.openxmlformats.org/markup-compatibility/2006" xmlns:mv="urn:schemas-microsoft-com:mac:vml" xmlns:o="urn:schemas-microsoft-com:office:office" xmlns:r="http://schemas.openxmlformats.org/officeDocument/2006/relationships" xmlns:m="http://schemas.openxmlformats.org/officeDocument/2006/math" xmlns:v="urn:schemas-microsoft-com:vml" xmlns:wp14="http://schemas.microsoft.com/office/word/2010/wordprocessingDrawing" xmlns:wp="http://schemas.openxmlformats.org/drawingml/2006/wordprocessingDrawing" xmlns:w10="urn:schemas-microsoft-com:office:word" xmlns:w="http://schemas.openxmlformats.org/wordprocessingml/2006/main" xmlns:w14="http://schemas.microsoft.com/office/word/2010/wordml" xmlns:wpg="http://schemas.microsoft.com/office/word/2010/wordprocessingGroup" xmlns:wpi="http://schemas.microsoft.com/office/word/2010/wordprocessingInk" xmlns:wne="http://schemas.microsoft.com/office/word/2006/wordml" xmlns:wps="http://schemas.microsoft.com/office/word/2010/wordprocessingShape" mc:Ignorable="w14 wp14">
+<w:endnotes xmlns:wpc="http://schemas.microsoft.com/office/word/2010/wordprocessingCanvas" xmlns:cx="http://schemas.microsoft.com/office/drawing/2014/chartex" xmlns:cx1="http://schemas.microsoft.com/office/drawing/2015/9/8/chartex" xmlns:cx2="http://schemas.microsoft.com/office/drawing/2015/10/21/chartex" xmlns:cx3="http://schemas.microsoft.com/office/drawing/2016/5/9/chartex" xmlns:cx4="http://schemas.microsoft.com/office/drawing/2016/5/10/chartex" xmlns:cx5="http://schemas.microsoft.com/office/drawing/2016/5/11/chartex" xmlns:cx6="http://schemas.microsoft.com/office/drawing/2016/5/12/chartex" xmlns:cx7="http://schemas.microsoft.com/office/drawing/2016/5/13/chartex" xmlns:cx8="http://schemas.microsoft.com/office/drawing/2016/5/14/chartex" xmlns:mc="http://schemas.openxmlformats.org/markup-compatibility/2006" xmlns:aink="http://schemas.microsoft.com/office/drawing/2016/ink" xmlns:am3d="http://schemas.microsoft.com/office/drawing/2017/model3d" xmlns:o="urn:schemas-microsoft-com:office:office" xmlns:r="http://schemas.openxmlformats.org/officeDocument/2006/relationships" xmlns:m="http://schemas.openxmlformats.org/officeDocument/2006/math" xmlns:v="urn:schemas-microsoft-com:vml" xmlns:wp14="http://schemas.microsoft.com/office/word/2010/wordprocessingDrawing" xmlns:wp="http://schemas.openxmlformats.org/drawingml/2006/wordprocessingDrawing" xmlns:w10="urn:schemas-microsoft-com:office:word" xmlns:w="http://schemas.openxmlformats.org/wordprocessingml/2006/main" xmlns:w14="http://schemas.microsoft.com/office/word/2010/wordml" xmlns:w15="http://schemas.microsoft.com/office/word/2012/wordml" xmlns:w16cid="http://schemas.microsoft.com/office/word/2016/wordml/cid" xmlns:w16se="http://schemas.microsoft.com/office/word/2015/wordml/symex" xmlns:wpg="http://schemas.microsoft.com/office/word/2010/wordprocessingGroup" xmlns:wpi="http://schemas.microsoft.com/office/word/2010/wordprocessingInk" xmlns:wne="http://schemas.microsoft.com/office/word/2006/wordml" xmlns:wps="http://schemas.microsoft.com/office/word/2010/wordprocessingShape" mc:Ignorable="w14 w15 w16se w16cid wp14">
   <w:endnote w:type="separator" w:id="-1">
     <w:p>
       <w:r>
@@ -6047,7 +5934,7 @@
 </file>
 
 <file path=word/footer1.xml><?xml version="1.0" encoding="utf-8"?>
-<w:ftr xmlns:wpc="http://schemas.microsoft.com/office/word/2010/wordprocessingCanvas" xmlns:mo="http://schemas.microsoft.com/office/mac/office/2008/main" xmlns:mc="http://schemas.openxmlformats.org/markup-compatibility/2006" xmlns:mv="urn:schemas-microsoft-com:mac:vml" xmlns:o="urn:schemas-microsoft-com:office:office" xmlns:r="http://schemas.openxmlformats.org/officeDocument/2006/relationships" xmlns:m="http://schemas.openxmlformats.org/officeDocument/2006/math" xmlns:v="urn:schemas-microsoft-com:vml" xmlns:wp14="http://schemas.microsoft.com/office/word/2010/wordprocessingDrawing" xmlns:wp="http://schemas.openxmlformats.org/drawingml/2006/wordprocessingDrawing" xmlns:w10="urn:schemas-microsoft-com:office:word" xmlns:w="http://schemas.openxmlformats.org/wordprocessingml/2006/main" xmlns:w14="http://schemas.microsoft.com/office/word/2010/wordml" xmlns:wpg="http://schemas.microsoft.com/office/word/2010/wordprocessingGroup" xmlns:wpi="http://schemas.microsoft.com/office/word/2010/wordprocessingInk" xmlns:wne="http://schemas.microsoft.com/office/word/2006/wordml" xmlns:wps="http://schemas.microsoft.com/office/word/2010/wordprocessingShape" mc:Ignorable="w14 wp14">
+<w:ftr xmlns:wpc="http://schemas.microsoft.com/office/word/2010/wordprocessingCanvas" xmlns:cx="http://schemas.microsoft.com/office/drawing/2014/chartex" xmlns:cx1="http://schemas.microsoft.com/office/drawing/2015/9/8/chartex" xmlns:cx2="http://schemas.microsoft.com/office/drawing/2015/10/21/chartex" xmlns:cx3="http://schemas.microsoft.com/office/drawing/2016/5/9/chartex" xmlns:cx4="http://schemas.microsoft.com/office/drawing/2016/5/10/chartex" xmlns:cx5="http://schemas.microsoft.com/office/drawing/2016/5/11/chartex" xmlns:cx6="http://schemas.microsoft.com/office/drawing/2016/5/12/chartex" xmlns:cx7="http://schemas.microsoft.com/office/drawing/2016/5/13/chartex" xmlns:cx8="http://schemas.microsoft.com/office/drawing/2016/5/14/chartex" xmlns:mc="http://schemas.openxmlformats.org/markup-compatibility/2006" xmlns:aink="http://schemas.microsoft.com/office/drawing/2016/ink" xmlns:am3d="http://schemas.microsoft.com/office/drawing/2017/model3d" xmlns:o="urn:schemas-microsoft-com:office:office" xmlns:r="http://schemas.openxmlformats.org/officeDocument/2006/relationships" xmlns:m="http://schemas.openxmlformats.org/officeDocument/2006/math" xmlns:v="urn:schemas-microsoft-com:vml" xmlns:wp14="http://schemas.microsoft.com/office/word/2010/wordprocessingDrawing" xmlns:wp="http://schemas.openxmlformats.org/drawingml/2006/wordprocessingDrawing" xmlns:w10="urn:schemas-microsoft-com:office:word" xmlns:w="http://schemas.openxmlformats.org/wordprocessingml/2006/main" xmlns:w14="http://schemas.microsoft.com/office/word/2010/wordml" xmlns:w15="http://schemas.microsoft.com/office/word/2012/wordml" xmlns:w16cid="http://schemas.microsoft.com/office/word/2016/wordml/cid" xmlns:w16se="http://schemas.microsoft.com/office/word/2015/wordml/symex" xmlns:wpg="http://schemas.microsoft.com/office/word/2010/wordprocessingGroup" xmlns:wpi="http://schemas.microsoft.com/office/word/2010/wordprocessingInk" xmlns:wne="http://schemas.microsoft.com/office/word/2006/wordml" xmlns:wps="http://schemas.microsoft.com/office/word/2010/wordprocessingShape" mc:Ignorable="w14 w15 w16se w16cid wp14">
   <w:p>
     <w:pPr>
       <w:pStyle w:val="Footer"/>
@@ -6085,7 +5972,7 @@
 </file>
 
 <file path=word/footer2.xml><?xml version="1.0" encoding="utf-8"?>
-<w:ftr xmlns:wpc="http://schemas.microsoft.com/office/word/2010/wordprocessingCanvas" xmlns:mo="http://schemas.microsoft.com/office/mac/office/2008/main" xmlns:mc="http://schemas.openxmlformats.org/markup-compatibility/2006" xmlns:mv="urn:schemas-microsoft-com:mac:vml" xmlns:o="urn:schemas-microsoft-com:office:office" xmlns:r="http://schemas.openxmlformats.org/officeDocument/2006/relationships" xmlns:m="http://schemas.openxmlformats.org/officeDocument/2006/math" xmlns:v="urn:schemas-microsoft-com:vml" xmlns:wp14="http://schemas.microsoft.com/office/word/2010/wordprocessingDrawing" xmlns:wp="http://schemas.openxmlformats.org/drawingml/2006/wordprocessingDrawing" xmlns:w10="urn:schemas-microsoft-com:office:word" xmlns:w="http://schemas.openxmlformats.org/wordprocessingml/2006/main" xmlns:w14="http://schemas.microsoft.com/office/word/2010/wordml" xmlns:wpg="http://schemas.microsoft.com/office/word/2010/wordprocessingGroup" xmlns:wpi="http://schemas.microsoft.com/office/word/2010/wordprocessingInk" xmlns:wne="http://schemas.microsoft.com/office/word/2006/wordml" xmlns:wps="http://schemas.microsoft.com/office/word/2010/wordprocessingShape" mc:Ignorable="w14 wp14">
+<w:ftr xmlns:wpc="http://schemas.microsoft.com/office/word/2010/wordprocessingCanvas" xmlns:cx="http://schemas.microsoft.com/office/drawing/2014/chartex" xmlns:cx1="http://schemas.microsoft.com/office/drawing/2015/9/8/chartex" xmlns:cx2="http://schemas.microsoft.com/office/drawing/2015/10/21/chartex" xmlns:cx3="http://schemas.microsoft.com/office/drawing/2016/5/9/chartex" xmlns:cx4="http://schemas.microsoft.com/office/drawing/2016/5/10/chartex" xmlns:cx5="http://schemas.microsoft.com/office/drawing/2016/5/11/chartex" xmlns:cx6="http://schemas.microsoft.com/office/drawing/2016/5/12/chartex" xmlns:cx7="http://schemas.microsoft.com/office/drawing/2016/5/13/chartex" xmlns:cx8="http://schemas.microsoft.com/office/drawing/2016/5/14/chartex" xmlns:mc="http://schemas.openxmlformats.org/markup-compatibility/2006" xmlns:aink="http://schemas.microsoft.com/office/drawing/2016/ink" xmlns:am3d="http://schemas.microsoft.com/office/drawing/2017/model3d" xmlns:o="urn:schemas-microsoft-com:office:office" xmlns:r="http://schemas.openxmlformats.org/officeDocument/2006/relationships" xmlns:m="http://schemas.openxmlformats.org/officeDocument/2006/math" xmlns:v="urn:schemas-microsoft-com:vml" xmlns:wp14="http://schemas.microsoft.com/office/word/2010/wordprocessingDrawing" xmlns:wp="http://schemas.openxmlformats.org/drawingml/2006/wordprocessingDrawing" xmlns:w10="urn:schemas-microsoft-com:office:word" xmlns:w="http://schemas.openxmlformats.org/wordprocessingml/2006/main" xmlns:w14="http://schemas.microsoft.com/office/word/2010/wordml" xmlns:w15="http://schemas.microsoft.com/office/word/2012/wordml" xmlns:w16cid="http://schemas.microsoft.com/office/word/2016/wordml/cid" xmlns:w16se="http://schemas.microsoft.com/office/word/2015/wordml/symex" xmlns:wpg="http://schemas.microsoft.com/office/word/2010/wordprocessingGroup" xmlns:wpi="http://schemas.microsoft.com/office/word/2010/wordprocessingInk" xmlns:wne="http://schemas.microsoft.com/office/word/2006/wordml" xmlns:wps="http://schemas.microsoft.com/office/word/2010/wordprocessingShape" mc:Ignorable="w14 w15 w16se w16cid wp14">
   <w:p>
     <w:pPr>
       <w:pStyle w:val="Footer"/>
@@ -6152,7 +6039,7 @@
 </file>
 
 <file path=word/footnotes.xml><?xml version="1.0" encoding="utf-8"?>
-<w:footnotes xmlns:wpc="http://schemas.microsoft.com/office/word/2010/wordprocessingCanvas" xmlns:mo="http://schemas.microsoft.com/office/mac/office/2008/main" xmlns:mc="http://schemas.openxmlformats.org/markup-compatibility/2006" xmlns:mv="urn:schemas-microsoft-com:mac:vml" xmlns:o="urn:schemas-microsoft-com:office:office" xmlns:r="http://schemas.openxmlformats.org/officeDocument/2006/relationships" xmlns:m="http://schemas.openxmlformats.org/officeDocument/2006/math" xmlns:v="urn:schemas-microsoft-com:vml" xmlns:wp14="http://schemas.microsoft.com/office/word/2010/wordprocessingDrawing" xmlns:wp="http://schemas.openxmlformats.org/drawingml/2006/wordprocessingDrawing" xmlns:w10="urn:schemas-microsoft-com:office:word" xmlns:w="http://schemas.openxmlformats.org/wordprocessingml/2006/main" xmlns:w14="http://schemas.microsoft.com/office/word/2010/wordml" xmlns:wpg="http://schemas.microsoft.com/office/word/2010/wordprocessingGroup" xmlns:wpi="http://schemas.microsoft.com/office/word/2010/wordprocessingInk" xmlns:wne="http://schemas.microsoft.com/office/word/2006/wordml" xmlns:wps="http://schemas.microsoft.com/office/word/2010/wordprocessingShape" mc:Ignorable="w14 wp14">
+<w:footnotes xmlns:wpc="http://schemas.microsoft.com/office/word/2010/wordprocessingCanvas" xmlns:cx="http://schemas.microsoft.com/office/drawing/2014/chartex" xmlns:cx1="http://schemas.microsoft.com/office/drawing/2015/9/8/chartex" xmlns:cx2="http://schemas.microsoft.com/office/drawing/2015/10/21/chartex" xmlns:cx3="http://schemas.microsoft.com/office/drawing/2016/5/9/chartex" xmlns:cx4="http://schemas.microsoft.com/office/drawing/2016/5/10/chartex" xmlns:cx5="http://schemas.microsoft.com/office/drawing/2016/5/11/chartex" xmlns:cx6="http://schemas.microsoft.com/office/drawing/2016/5/12/chartex" xmlns:cx7="http://schemas.microsoft.com/office/drawing/2016/5/13/chartex" xmlns:cx8="http://schemas.microsoft.com/office/drawing/2016/5/14/chartex" xmlns:mc="http://schemas.openxmlformats.org/markup-compatibility/2006" xmlns:aink="http://schemas.microsoft.com/office/drawing/2016/ink" xmlns:am3d="http://schemas.microsoft.com/office/drawing/2017/model3d" xmlns:o="urn:schemas-microsoft-com:office:office" xmlns:r="http://schemas.openxmlformats.org/officeDocument/2006/relationships" xmlns:m="http://schemas.openxmlformats.org/officeDocument/2006/math" xmlns:v="urn:schemas-microsoft-com:vml" xmlns:wp14="http://schemas.microsoft.com/office/word/2010/wordprocessingDrawing" xmlns:wp="http://schemas.openxmlformats.org/drawingml/2006/wordprocessingDrawing" xmlns:w10="urn:schemas-microsoft-com:office:word" xmlns:w="http://schemas.openxmlformats.org/wordprocessingml/2006/main" xmlns:w14="http://schemas.microsoft.com/office/word/2010/wordml" xmlns:w15="http://schemas.microsoft.com/office/word/2012/wordml" xmlns:w16cid="http://schemas.microsoft.com/office/word/2016/wordml/cid" xmlns:w16se="http://schemas.microsoft.com/office/word/2015/wordml/symex" xmlns:wpg="http://schemas.microsoft.com/office/word/2010/wordprocessingGroup" xmlns:wpi="http://schemas.microsoft.com/office/word/2010/wordprocessingInk" xmlns:wne="http://schemas.microsoft.com/office/word/2006/wordml" xmlns:wps="http://schemas.microsoft.com/office/word/2010/wordprocessingShape" mc:Ignorable="w14 w15 w16se w16cid wp14">
   <w:footnote w:type="separator" w:id="-1">
     <w:p>
       <w:r>
@@ -6171,8 +6058,8 @@
 </file>
 
 <file path=word/numbering.xml><?xml version="1.0" encoding="utf-8"?>
-<w:numbering xmlns:wpc="http://schemas.microsoft.com/office/word/2010/wordprocessingCanvas" xmlns:mo="http://schemas.microsoft.com/office/mac/office/2008/main" xmlns:mc="http://schemas.openxmlformats.org/markup-compatibility/2006" xmlns:mv="urn:schemas-microsoft-com:mac:vml" xmlns:o="urn:schemas-microsoft-com:office:office" xmlns:r="http://schemas.openxmlformats.org/officeDocument/2006/relationships" xmlns:m="http://schemas.openxmlformats.org/officeDocument/2006/math" xmlns:v="urn:schemas-microsoft-com:vml" xmlns:wp14="http://schemas.microsoft.com/office/word/2010/wordprocessingDrawing" xmlns:wp="http://schemas.openxmlformats.org/drawingml/2006/wordprocessingDrawing" xmlns:w10="urn:schemas-microsoft-com:office:word" xmlns:w="http://schemas.openxmlformats.org/wordprocessingml/2006/main" xmlns:w14="http://schemas.microsoft.com/office/word/2010/wordml" xmlns:wpg="http://schemas.microsoft.com/office/word/2010/wordprocessingGroup" xmlns:wpi="http://schemas.microsoft.com/office/word/2010/wordprocessingInk" xmlns:wne="http://schemas.microsoft.com/office/word/2006/wordml" xmlns:wps="http://schemas.microsoft.com/office/word/2010/wordprocessingShape" mc:Ignorable="w14 wp14">
-  <w:abstractNum w:abstractNumId="0">
+<w:numbering xmlns:wpc="http://schemas.microsoft.com/office/word/2010/wordprocessingCanvas" xmlns:cx="http://schemas.microsoft.com/office/drawing/2014/chartex" xmlns:cx1="http://schemas.microsoft.com/office/drawing/2015/9/8/chartex" xmlns:cx2="http://schemas.microsoft.com/office/drawing/2015/10/21/chartex" xmlns:cx3="http://schemas.microsoft.com/office/drawing/2016/5/9/chartex" xmlns:cx4="http://schemas.microsoft.com/office/drawing/2016/5/10/chartex" xmlns:cx5="http://schemas.microsoft.com/office/drawing/2016/5/11/chartex" xmlns:cx6="http://schemas.microsoft.com/office/drawing/2016/5/12/chartex" xmlns:cx7="http://schemas.microsoft.com/office/drawing/2016/5/13/chartex" xmlns:cx8="http://schemas.microsoft.com/office/drawing/2016/5/14/chartex" xmlns:mc="http://schemas.openxmlformats.org/markup-compatibility/2006" xmlns:aink="http://schemas.microsoft.com/office/drawing/2016/ink" xmlns:am3d="http://schemas.microsoft.com/office/drawing/2017/model3d" xmlns:o="urn:schemas-microsoft-com:office:office" xmlns:r="http://schemas.openxmlformats.org/officeDocument/2006/relationships" xmlns:m="http://schemas.openxmlformats.org/officeDocument/2006/math" xmlns:v="urn:schemas-microsoft-com:vml" xmlns:wp14="http://schemas.microsoft.com/office/word/2010/wordprocessingDrawing" xmlns:wp="http://schemas.openxmlformats.org/drawingml/2006/wordprocessingDrawing" xmlns:w10="urn:schemas-microsoft-com:office:word" xmlns:w="http://schemas.openxmlformats.org/wordprocessingml/2006/main" xmlns:w14="http://schemas.microsoft.com/office/word/2010/wordml" xmlns:w15="http://schemas.microsoft.com/office/word/2012/wordml" xmlns:w16cid="http://schemas.microsoft.com/office/word/2016/wordml/cid" xmlns:w16se="http://schemas.microsoft.com/office/word/2015/wordml/symex" xmlns:wpg="http://schemas.microsoft.com/office/word/2010/wordprocessingGroup" xmlns:wpi="http://schemas.microsoft.com/office/word/2010/wordprocessingInk" xmlns:wne="http://schemas.microsoft.com/office/word/2006/wordml" xmlns:wps="http://schemas.microsoft.com/office/word/2010/wordprocessingShape" mc:Ignorable="w14 w15 w16se w16cid wp14">
+  <w:abstractNum w:abstractNumId="0" w15:restartNumberingAfterBreak="0">
     <w:nsid w:val="00000001"/>
     <w:multiLevelType w:val="hybridMultilevel"/>
     <w:tmpl w:val="00000001"/>
@@ -6226,7 +6113,7 @@
       <w:lvlJc w:val="left"/>
     </w:lvl>
   </w:abstractNum>
-  <w:abstractNum w:abstractNumId="1">
+  <w:abstractNum w:abstractNumId="1" w15:restartNumberingAfterBreak="0">
     <w:nsid w:val="01FB1771"/>
     <w:multiLevelType w:val="hybridMultilevel"/>
     <w:tmpl w:val="F4C839C2"/>
@@ -6315,7 +6202,7 @@
       </w:pPr>
     </w:lvl>
   </w:abstractNum>
-  <w:abstractNum w:abstractNumId="2">
+  <w:abstractNum w:abstractNumId="2" w15:restartNumberingAfterBreak="0">
     <w:nsid w:val="07FA2F48"/>
     <w:multiLevelType w:val="hybridMultilevel"/>
     <w:tmpl w:val="5042742C"/>
@@ -6401,7 +6288,7 @@
       </w:pPr>
     </w:lvl>
   </w:abstractNum>
-  <w:abstractNum w:abstractNumId="3">
+  <w:abstractNum w:abstractNumId="3" w15:restartNumberingAfterBreak="0">
     <w:nsid w:val="0BE8008F"/>
     <w:multiLevelType w:val="hybridMultilevel"/>
     <w:tmpl w:val="47340EBC"/>
@@ -6487,7 +6374,7 @@
       </w:pPr>
     </w:lvl>
   </w:abstractNum>
-  <w:abstractNum w:abstractNumId="4">
+  <w:abstractNum w:abstractNumId="4" w15:restartNumberingAfterBreak="0">
     <w:nsid w:val="114A0785"/>
     <w:multiLevelType w:val="hybridMultilevel"/>
     <w:tmpl w:val="4F0AB81E"/>
@@ -6573,7 +6460,7 @@
       </w:pPr>
     </w:lvl>
   </w:abstractNum>
-  <w:abstractNum w:abstractNumId="5">
+  <w:abstractNum w:abstractNumId="5" w15:restartNumberingAfterBreak="0">
     <w:nsid w:val="11D41437"/>
     <w:multiLevelType w:val="hybridMultilevel"/>
     <w:tmpl w:val="633EB9FC"/>
@@ -6686,7 +6573,7 @@
       </w:rPr>
     </w:lvl>
   </w:abstractNum>
-  <w:abstractNum w:abstractNumId="6">
+  <w:abstractNum w:abstractNumId="6" w15:restartNumberingAfterBreak="0">
     <w:nsid w:val="132A6949"/>
     <w:multiLevelType w:val="hybridMultilevel"/>
     <w:tmpl w:val="A8AAF52E"/>
@@ -6775,7 +6662,7 @@
       </w:pPr>
     </w:lvl>
   </w:abstractNum>
-  <w:abstractNum w:abstractNumId="7">
+  <w:abstractNum w:abstractNumId="7" w15:restartNumberingAfterBreak="0">
     <w:nsid w:val="1763590B"/>
     <w:multiLevelType w:val="hybridMultilevel"/>
     <w:tmpl w:val="A2B0ECBE"/>
@@ -6867,7 +6754,7 @@
       </w:pPr>
     </w:lvl>
   </w:abstractNum>
-  <w:abstractNum w:abstractNumId="8">
+  <w:abstractNum w:abstractNumId="8" w15:restartNumberingAfterBreak="0">
     <w:nsid w:val="1CD3004F"/>
     <w:multiLevelType w:val="hybridMultilevel"/>
     <w:tmpl w:val="04A80FBC"/>
@@ -6980,7 +6867,7 @@
       </w:rPr>
     </w:lvl>
   </w:abstractNum>
-  <w:abstractNum w:abstractNumId="9">
+  <w:abstractNum w:abstractNumId="9" w15:restartNumberingAfterBreak="0">
     <w:nsid w:val="1DC367D5"/>
     <w:multiLevelType w:val="hybridMultilevel"/>
     <w:tmpl w:val="4C3E7AEE"/>
@@ -7093,7 +6980,7 @@
       </w:rPr>
     </w:lvl>
   </w:abstractNum>
-  <w:abstractNum w:abstractNumId="10">
+  <w:abstractNum w:abstractNumId="10" w15:restartNumberingAfterBreak="0">
     <w:nsid w:val="1DC41F95"/>
     <w:multiLevelType w:val="hybridMultilevel"/>
     <w:tmpl w:val="8B221FBC"/>
@@ -7185,7 +7072,7 @@
       </w:pPr>
     </w:lvl>
   </w:abstractNum>
-  <w:abstractNum w:abstractNumId="11">
+  <w:abstractNum w:abstractNumId="11" w15:restartNumberingAfterBreak="0">
     <w:nsid w:val="236C31BA"/>
     <w:multiLevelType w:val="hybridMultilevel"/>
     <w:tmpl w:val="CFE2914A"/>
@@ -7298,7 +7185,7 @@
       </w:rPr>
     </w:lvl>
   </w:abstractNum>
-  <w:abstractNum w:abstractNumId="12">
+  <w:abstractNum w:abstractNumId="12" w15:restartNumberingAfterBreak="0">
     <w:nsid w:val="25EA4325"/>
     <w:multiLevelType w:val="hybridMultilevel"/>
     <w:tmpl w:val="35D81596"/>
@@ -7390,7 +7277,7 @@
       </w:pPr>
     </w:lvl>
   </w:abstractNum>
-  <w:abstractNum w:abstractNumId="13">
+  <w:abstractNum w:abstractNumId="13" w15:restartNumberingAfterBreak="0">
     <w:nsid w:val="2E4B2254"/>
     <w:multiLevelType w:val="hybridMultilevel"/>
     <w:tmpl w:val="3A625124"/>
@@ -7479,7 +7366,7 @@
       </w:pPr>
     </w:lvl>
   </w:abstractNum>
-  <w:abstractNum w:abstractNumId="14">
+  <w:abstractNum w:abstractNumId="14" w15:restartNumberingAfterBreak="0">
     <w:nsid w:val="3239636E"/>
     <w:multiLevelType w:val="hybridMultilevel"/>
     <w:tmpl w:val="6E0AD46C"/>
@@ -7592,7 +7479,7 @@
       </w:rPr>
     </w:lvl>
   </w:abstractNum>
-  <w:abstractNum w:abstractNumId="15">
+  <w:abstractNum w:abstractNumId="15" w15:restartNumberingAfterBreak="0">
     <w:nsid w:val="340C63B7"/>
     <w:multiLevelType w:val="hybridMultilevel"/>
     <w:tmpl w:val="84181D86"/>
@@ -7681,7 +7568,7 @@
       </w:pPr>
     </w:lvl>
   </w:abstractNum>
-  <w:abstractNum w:abstractNumId="16">
+  <w:abstractNum w:abstractNumId="16" w15:restartNumberingAfterBreak="0">
     <w:nsid w:val="3AF75FF1"/>
     <w:multiLevelType w:val="hybridMultilevel"/>
     <w:tmpl w:val="EED625CE"/>
@@ -7794,7 +7681,7 @@
       </w:rPr>
     </w:lvl>
   </w:abstractNum>
-  <w:abstractNum w:abstractNumId="17">
+  <w:abstractNum w:abstractNumId="17" w15:restartNumberingAfterBreak="0">
     <w:nsid w:val="3B265B2F"/>
     <w:multiLevelType w:val="multilevel"/>
     <w:tmpl w:val="7666820A"/>
@@ -7939,7 +7826,7 @@
       </w:rPr>
     </w:lvl>
   </w:abstractNum>
-  <w:abstractNum w:abstractNumId="18">
+  <w:abstractNum w:abstractNumId="18" w15:restartNumberingAfterBreak="0">
     <w:nsid w:val="3D0C33BC"/>
     <w:multiLevelType w:val="hybridMultilevel"/>
     <w:tmpl w:val="ED743726"/>
@@ -8052,7 +7939,7 @@
       </w:rPr>
     </w:lvl>
   </w:abstractNum>
-  <w:abstractNum w:abstractNumId="19">
+  <w:abstractNum w:abstractNumId="19" w15:restartNumberingAfterBreak="0">
     <w:nsid w:val="47072971"/>
     <w:multiLevelType w:val="hybridMultilevel"/>
     <w:tmpl w:val="4A3AF954"/>
@@ -8165,7 +8052,7 @@
       </w:rPr>
     </w:lvl>
   </w:abstractNum>
-  <w:abstractNum w:abstractNumId="20">
+  <w:abstractNum w:abstractNumId="20" w15:restartNumberingAfterBreak="0">
     <w:nsid w:val="5C811C0B"/>
     <w:multiLevelType w:val="hybridMultilevel"/>
     <w:tmpl w:val="F146C11E"/>
@@ -8257,7 +8144,7 @@
       </w:pPr>
     </w:lvl>
   </w:abstractNum>
-  <w:abstractNum w:abstractNumId="21">
+  <w:abstractNum w:abstractNumId="21" w15:restartNumberingAfterBreak="0">
     <w:nsid w:val="616A5D74"/>
     <w:multiLevelType w:val="hybridMultilevel"/>
     <w:tmpl w:val="698A54BA"/>
@@ -8346,7 +8233,7 @@
       </w:pPr>
     </w:lvl>
   </w:abstractNum>
-  <w:abstractNum w:abstractNumId="22">
+  <w:abstractNum w:abstractNumId="22" w15:restartNumberingAfterBreak="0">
     <w:nsid w:val="624A6DF1"/>
     <w:multiLevelType w:val="hybridMultilevel"/>
     <w:tmpl w:val="60FE7D82"/>
@@ -8435,7 +8322,7 @@
       </w:pPr>
     </w:lvl>
   </w:abstractNum>
-  <w:abstractNum w:abstractNumId="23">
+  <w:abstractNum w:abstractNumId="23" w15:restartNumberingAfterBreak="0">
     <w:nsid w:val="639F1E59"/>
     <w:multiLevelType w:val="hybridMultilevel"/>
     <w:tmpl w:val="F50A3948"/>
@@ -8548,7 +8435,7 @@
       </w:rPr>
     </w:lvl>
   </w:abstractNum>
-  <w:abstractNum w:abstractNumId="24">
+  <w:abstractNum w:abstractNumId="24" w15:restartNumberingAfterBreak="0">
     <w:nsid w:val="641C5D56"/>
     <w:multiLevelType w:val="hybridMultilevel"/>
     <w:tmpl w:val="E4064E2C"/>
@@ -8634,7 +8521,7 @@
       </w:pPr>
     </w:lvl>
   </w:abstractNum>
-  <w:abstractNum w:abstractNumId="25">
+  <w:abstractNum w:abstractNumId="25" w15:restartNumberingAfterBreak="0">
     <w:nsid w:val="68BF31D9"/>
     <w:multiLevelType w:val="hybridMultilevel"/>
     <w:tmpl w:val="09C4F2B2"/>
@@ -8723,7 +8610,7 @@
       </w:pPr>
     </w:lvl>
   </w:abstractNum>
-  <w:abstractNum w:abstractNumId="26">
+  <w:abstractNum w:abstractNumId="26" w15:restartNumberingAfterBreak="0">
     <w:nsid w:val="69541754"/>
     <w:multiLevelType w:val="hybridMultilevel"/>
     <w:tmpl w:val="2ED60EF8"/>
@@ -8815,7 +8702,7 @@
       </w:pPr>
     </w:lvl>
   </w:abstractNum>
-  <w:abstractNum w:abstractNumId="27">
+  <w:abstractNum w:abstractNumId="27" w15:restartNumberingAfterBreak="0">
     <w:nsid w:val="6C5E2983"/>
     <w:multiLevelType w:val="hybridMultilevel"/>
     <w:tmpl w:val="08B2FF06"/>
@@ -8904,7 +8791,7 @@
       </w:pPr>
     </w:lvl>
   </w:abstractNum>
-  <w:abstractNum w:abstractNumId="28">
+  <w:abstractNum w:abstractNumId="28" w15:restartNumberingAfterBreak="0">
     <w:nsid w:val="714D738D"/>
     <w:multiLevelType w:val="hybridMultilevel"/>
     <w:tmpl w:val="6194D9EE"/>
@@ -9017,7 +8904,7 @@
       </w:rPr>
     </w:lvl>
   </w:abstractNum>
-  <w:abstractNum w:abstractNumId="29">
+  <w:abstractNum w:abstractNumId="29" w15:restartNumberingAfterBreak="0">
     <w:nsid w:val="764F03A5"/>
     <w:multiLevelType w:val="hybridMultilevel"/>
     <w:tmpl w:val="184C8DB4"/>
@@ -9106,7 +8993,7 @@
       </w:pPr>
     </w:lvl>
   </w:abstractNum>
-  <w:abstractNum w:abstractNumId="30">
+  <w:abstractNum w:abstractNumId="30" w15:restartNumberingAfterBreak="0">
     <w:nsid w:val="7E5E313D"/>
     <w:multiLevelType w:val="hybridMultilevel"/>
     <w:tmpl w:val="7D165426"/>
@@ -9292,21 +9179,15 @@
 </file>
 
 <file path=word/people.xml><?xml version="1.0" encoding="utf-8"?>
-<w15:people xmlns:wpc="http://schemas.microsoft.com/office/word/2010/wordprocessingCanvas" xmlns:cx="http://schemas.microsoft.com/office/drawing/2014/chartex" xmlns:cx1="http://schemas.microsoft.com/office/drawing/2015/9/8/chartex" xmlns:cx2="http://schemas.microsoft.com/office/drawing/2015/10/21/chartex" xmlns:mc="http://schemas.openxmlformats.org/markup-compatibility/2006" xmlns:o="urn:schemas-microsoft-com:office:office" xmlns:r="http://schemas.openxmlformats.org/officeDocument/2006/relationships" xmlns:m="http://schemas.openxmlformats.org/officeDocument/2006/math" xmlns:v="urn:schemas-microsoft-com:vml" xmlns:wp14="http://schemas.microsoft.com/office/word/2010/wordprocessingDrawing" xmlns:wp="http://schemas.openxmlformats.org/drawingml/2006/wordprocessingDrawing" xmlns:w10="urn:schemas-microsoft-com:office:word" xmlns:w="http://schemas.openxmlformats.org/wordprocessingml/2006/main" xmlns:w14="http://schemas.microsoft.com/office/word/2010/wordml" xmlns:w15="http://schemas.microsoft.com/office/word/2012/wordml" xmlns:w16se="http://schemas.microsoft.com/office/word/2015/wordml/symex" xmlns:wpg="http://schemas.microsoft.com/office/word/2010/wordprocessingGroup" xmlns:wpi="http://schemas.microsoft.com/office/word/2010/wordprocessingInk" xmlns:wne="http://schemas.microsoft.com/office/word/2006/wordml" xmlns:wps="http://schemas.microsoft.com/office/word/2010/wordprocessingShape" mc:Ignorable="w14 w15 w16se wp14">
-  <w15:person w15:author="James Stomberg">
-    <w15:presenceInfo w15:providerId="Windows Live" w15:userId="78a55f2011773c55"/>
-  </w15:person>
-  <w15:person w15:author="O'Reilly, Catherine">
-    <w15:presenceInfo w15:providerId="AD" w15:userId="S-1-5-21-1275210071-1715567821-682003330-296396"/>
-  </w15:person>
-  <w15:person w15:author="Stomberg, Janet">
-    <w15:presenceInfo w15:providerId="None" w15:userId="Stomberg, Janet"/>
+<w15:people xmlns:wpc="http://schemas.microsoft.com/office/word/2010/wordprocessingCanvas" xmlns:cx="http://schemas.microsoft.com/office/drawing/2014/chartex" xmlns:cx1="http://schemas.microsoft.com/office/drawing/2015/9/8/chartex" xmlns:cx2="http://schemas.microsoft.com/office/drawing/2015/10/21/chartex" xmlns:cx3="http://schemas.microsoft.com/office/drawing/2016/5/9/chartex" xmlns:cx4="http://schemas.microsoft.com/office/drawing/2016/5/10/chartex" xmlns:cx5="http://schemas.microsoft.com/office/drawing/2016/5/11/chartex" xmlns:cx6="http://schemas.microsoft.com/office/drawing/2016/5/12/chartex" xmlns:cx7="http://schemas.microsoft.com/office/drawing/2016/5/13/chartex" xmlns:cx8="http://schemas.microsoft.com/office/drawing/2016/5/14/chartex" xmlns:mc="http://schemas.openxmlformats.org/markup-compatibility/2006" xmlns:aink="http://schemas.microsoft.com/office/drawing/2016/ink" xmlns:am3d="http://schemas.microsoft.com/office/drawing/2017/model3d" xmlns:o="urn:schemas-microsoft-com:office:office" xmlns:r="http://schemas.openxmlformats.org/officeDocument/2006/relationships" xmlns:m="http://schemas.openxmlformats.org/officeDocument/2006/math" xmlns:v="urn:schemas-microsoft-com:vml" xmlns:wp14="http://schemas.microsoft.com/office/word/2010/wordprocessingDrawing" xmlns:wp="http://schemas.openxmlformats.org/drawingml/2006/wordprocessingDrawing" xmlns:w10="urn:schemas-microsoft-com:office:word" xmlns:w="http://schemas.openxmlformats.org/wordprocessingml/2006/main" xmlns:w14="http://schemas.microsoft.com/office/word/2010/wordml" xmlns:w15="http://schemas.microsoft.com/office/word/2012/wordml" xmlns:w16cid="http://schemas.microsoft.com/office/word/2016/wordml/cid" xmlns:w16se="http://schemas.microsoft.com/office/word/2015/wordml/symex" xmlns:wpg="http://schemas.microsoft.com/office/word/2010/wordprocessingGroup" xmlns:wpi="http://schemas.microsoft.com/office/word/2010/wordprocessingInk" xmlns:wne="http://schemas.microsoft.com/office/word/2006/wordml" xmlns:wps="http://schemas.microsoft.com/office/word/2010/wordprocessingShape" mc:Ignorable="w14 w15 w16se w16cid wp14">
+  <w15:person w15:author="Perry, Bill">
+    <w15:presenceInfo w15:providerId="AD" w15:userId="S::wlperry@ilstu.edu::86aa46f7-c325-42a9-a0c4-887c1f5a161f"/>
   </w15:person>
 </w15:people>
 </file>
 
 <file path=word/styles.xml><?xml version="1.0" encoding="utf-8"?>
-<w:styles xmlns:mc="http://schemas.openxmlformats.org/markup-compatibility/2006" xmlns:r="http://schemas.openxmlformats.org/officeDocument/2006/relationships" xmlns:w="http://schemas.openxmlformats.org/wordprocessingml/2006/main" xmlns:w14="http://schemas.microsoft.com/office/word/2010/wordml" mc:Ignorable="w14">
+<w:styles xmlns:mc="http://schemas.openxmlformats.org/markup-compatibility/2006" xmlns:r="http://schemas.openxmlformats.org/officeDocument/2006/relationships" xmlns:w="http://schemas.openxmlformats.org/wordprocessingml/2006/main" xmlns:w14="http://schemas.microsoft.com/office/word/2010/wordml" xmlns:w15="http://schemas.microsoft.com/office/word/2012/wordml" xmlns:w16cid="http://schemas.microsoft.com/office/word/2016/wordml/cid" xmlns:w16se="http://schemas.microsoft.com/office/word/2015/wordml/symex" mc:Ignorable="w14 w15 w16se w16cid">
   <w:docDefaults>
     <w:rPrDefault>
       <w:rPr>
@@ -9318,7 +9199,8 @@
     </w:rPrDefault>
     <w:pPrDefault/>
   </w:docDefaults>
-  <w:latentStyles w:defLockedState="0" w:defUIPriority="0" w:defSemiHidden="0" w:defUnhideWhenUsed="0" w:defQFormat="0" w:count="276">
+  <w:latentStyles w:defLockedState="0" w:defUIPriority="0" w:defSemiHidden="0" w:defUnhideWhenUsed="0" w:defQFormat="0" w:count="376">
+    <w:lsdException w:name="heading 5" w:semiHidden="1" w:unhideWhenUsed="1"/>
     <w:lsdException w:name="heading 7" w:semiHidden="1" w:unhideWhenUsed="1"/>
     <w:lsdException w:name="heading 8" w:semiHidden="1" w:unhideWhenUsed="1"/>
     <w:lsdException w:name="heading 9" w:semiHidden="1" w:unhideWhenUsed="1"/>
@@ -9361,8 +9243,16 @@
     <w:lsdException w:name="toa heading" w:semiHidden="1" w:unhideWhenUsed="1"/>
     <w:lsdException w:name="List" w:semiHidden="1" w:unhideWhenUsed="1"/>
     <w:lsdException w:name="List Bullet" w:semiHidden="1" w:unhideWhenUsed="1"/>
+    <w:lsdException w:name="List Number" w:semiHidden="1" w:unhideWhenUsed="1"/>
     <w:lsdException w:name="List 2" w:semiHidden="1" w:unhideWhenUsed="1"/>
     <w:lsdException w:name="List 3" w:semiHidden="1" w:unhideWhenUsed="1"/>
+    <w:lsdException w:name="List 4" w:semiHidden="1" w:unhideWhenUsed="1"/>
+    <w:lsdException w:name="List Bullet 2" w:semiHidden="1" w:unhideWhenUsed="1"/>
+    <w:lsdException w:name="List Bullet 3" w:semiHidden="1" w:unhideWhenUsed="1"/>
+    <w:lsdException w:name="List Number 2" w:semiHidden="1" w:unhideWhenUsed="1"/>
+    <w:lsdException w:name="List Number 3" w:semiHidden="1" w:unhideWhenUsed="1"/>
+    <w:lsdException w:name="List Number 4" w:semiHidden="1" w:unhideWhenUsed="1"/>
+    <w:lsdException w:name="List Number 5" w:semiHidden="1" w:unhideWhenUsed="1"/>
     <w:lsdException w:name="Closing" w:semiHidden="1" w:unhideWhenUsed="1"/>
     <w:lsdException w:name="Signature" w:semiHidden="1" w:unhideWhenUsed="1"/>
     <w:lsdException w:name="Default Paragraph Font" w:semiHidden="1" w:unhideWhenUsed="1"/>
@@ -9382,6 +9272,10 @@
     <w:lsdException w:name="Body Text 2" w:semiHidden="1" w:unhideWhenUsed="1"/>
     <w:lsdException w:name="Body Text 3" w:semiHidden="1" w:unhideWhenUsed="1"/>
     <w:lsdException w:name="Body Text Indent 2" w:semiHidden="1" w:unhideWhenUsed="1"/>
+    <w:lsdException w:name="Body Text Indent 3" w:semiHidden="1" w:unhideWhenUsed="1"/>
+    <w:lsdException w:name="Block Text" w:semiHidden="1" w:unhideWhenUsed="1"/>
+    <w:lsdException w:name="Hyperlink" w:semiHidden="1" w:unhideWhenUsed="1"/>
+    <w:lsdException w:name="FollowedHyperlink" w:semiHidden="1" w:unhideWhenUsed="1"/>
     <w:lsdException w:name="Document Map" w:semiHidden="1" w:unhideWhenUsed="1"/>
     <w:lsdException w:name="Plain Text" w:semiHidden="1" w:unhideWhenUsed="1"/>
     <w:lsdException w:name="E-mail Signature" w:semiHidden="1" w:unhideWhenUsed="1"/>
@@ -9398,6 +9292,7 @@
     <w:lsdException w:name="HTML Sample" w:semiHidden="1" w:unhideWhenUsed="1"/>
     <w:lsdException w:name="HTML Typewriter" w:semiHidden="1" w:unhideWhenUsed="1"/>
     <w:lsdException w:name="HTML Variable" w:semiHidden="1" w:unhideWhenUsed="1"/>
+    <w:lsdException w:name="Normal Table" w:semiHidden="1" w:unhideWhenUsed="1"/>
     <w:lsdException w:name="annotation subject" w:semiHidden="1" w:unhideWhenUsed="1"/>
     <w:lsdException w:name="No List" w:semiHidden="1" w:unhideWhenUsed="1"/>
     <w:lsdException w:name="Outline List 1" w:semiHidden="1" w:unhideWhenUsed="1"/>
@@ -9444,10 +9339,204 @@
     <w:lsdException w:name="Table Subtle 2" w:semiHidden="1" w:unhideWhenUsed="1"/>
     <w:lsdException w:name="Table Web 1" w:semiHidden="1" w:unhideWhenUsed="1"/>
     <w:lsdException w:name="Table Web 2" w:semiHidden="1" w:unhideWhenUsed="1"/>
+    <w:lsdException w:name="Table Web 3" w:semiHidden="1" w:unhideWhenUsed="1"/>
     <w:lsdException w:name="Balloon Text" w:semiHidden="1" w:unhideWhenUsed="1"/>
+    <w:lsdException w:name="Table Theme" w:semiHidden="1" w:unhideWhenUsed="1"/>
+    <w:lsdException w:name="Placeholder Text" w:semiHidden="1"/>
+    <w:lsdException w:name="Light Shading"/>
+    <w:lsdException w:name="Light List"/>
+    <w:lsdException w:name="Medium Grid 3"/>
+    <w:lsdException w:name="Dark List"/>
+    <w:lsdException w:name="Colorful Shading"/>
+    <w:lsdException w:name="Colorful List"/>
+    <w:lsdException w:name="Colorful Grid"/>
+    <w:lsdException w:name="Light Shading Accent 1"/>
+    <w:lsdException w:name="Light List Accent 1"/>
+    <w:lsdException w:name="Light Grid Accent 1"/>
+    <w:lsdException w:name="Medium Shading 1 Accent 1"/>
+    <w:lsdException w:name="Medium Shading 2 Accent 1"/>
+    <w:lsdException w:name="Medium List 1 Accent 1"/>
     <w:lsdException w:name="Revision" w:semiHidden="1"/>
+    <w:lsdException w:name="Medium List 2 Accent 1"/>
+    <w:lsdException w:name="Medium Grid 1 Accent 1"/>
+    <w:lsdException w:name="Medium Grid 2 Accent 1"/>
+    <w:lsdException w:name="Medium Grid 3 Accent 1"/>
+    <w:lsdException w:name="Dark List Accent 1"/>
+    <w:lsdException w:name="Colorful Shading Accent 1"/>
+    <w:lsdException w:name="Colorful List Accent 1"/>
+    <w:lsdException w:name="Colorful Grid Accent 1"/>
+    <w:lsdException w:name="Light Shading Accent 2"/>
+    <w:lsdException w:name="Light List Accent 2"/>
+    <w:lsdException w:name="Light Grid Accent 2"/>
+    <w:lsdException w:name="Medium Shading 1 Accent 2"/>
+    <w:lsdException w:name="Medium Shading 2 Accent 2"/>
+    <w:lsdException w:name="Medium List 1 Accent 2"/>
+    <w:lsdException w:name="Medium List 2 Accent 2"/>
+    <w:lsdException w:name="Medium Grid 1 Accent 2"/>
+    <w:lsdException w:name="Medium Grid 2 Accent 2"/>
+    <w:lsdException w:name="Medium Grid 3 Accent 2"/>
+    <w:lsdException w:name="Dark List Accent 2"/>
+    <w:lsdException w:name="Colorful Shading Accent 2"/>
+    <w:lsdException w:name="Colorful List Accent 2"/>
+    <w:lsdException w:name="Colorful Grid Accent 2"/>
+    <w:lsdException w:name="Light Shading Accent 3"/>
+    <w:lsdException w:name="Light List Accent 3"/>
+    <w:lsdException w:name="Light Grid Accent 3"/>
+    <w:lsdException w:name="Medium Shading 1 Accent 3"/>
+    <w:lsdException w:name="Medium Shading 2 Accent 3"/>
+    <w:lsdException w:name="Medium List 1 Accent 3"/>
+    <w:lsdException w:name="Medium List 2 Accent 3"/>
+    <w:lsdException w:name="Medium Grid 1 Accent 3"/>
+    <w:lsdException w:name="Medium Grid 2 Accent 3"/>
+    <w:lsdException w:name="Medium Grid 3 Accent 3"/>
+    <w:lsdException w:name="Dark List Accent 3"/>
+    <w:lsdException w:name="Colorful Shading Accent 3"/>
+    <w:lsdException w:name="Colorful List Accent 3"/>
+    <w:lsdException w:name="Colorful Grid Accent 3"/>
+    <w:lsdException w:name="Light Shading Accent 4"/>
+    <w:lsdException w:name="Light List Accent 4"/>
+    <w:lsdException w:name="Light Grid Accent 4"/>
+    <w:lsdException w:name="Medium Shading 1 Accent 4"/>
+    <w:lsdException w:name="Medium Shading 2 Accent 4"/>
+    <w:lsdException w:name="Medium List 1 Accent 4"/>
+    <w:lsdException w:name="Medium List 2 Accent 4"/>
+    <w:lsdException w:name="Medium Grid 1 Accent 4"/>
+    <w:lsdException w:name="Medium Grid 2 Accent 4"/>
+    <w:lsdException w:name="Medium Grid 3 Accent 4"/>
+    <w:lsdException w:name="Dark List Accent 4"/>
+    <w:lsdException w:name="Colorful Shading Accent 4"/>
+    <w:lsdException w:name="Colorful List Accent 4"/>
+    <w:lsdException w:name="Colorful Grid Accent 4"/>
+    <w:lsdException w:name="Light Shading Accent 5"/>
+    <w:lsdException w:name="Light List Accent 5"/>
+    <w:lsdException w:name="Light Grid Accent 5"/>
+    <w:lsdException w:name="Medium Shading 1 Accent 5"/>
+    <w:lsdException w:name="Medium Shading 2 Accent 5"/>
+    <w:lsdException w:name="Medium List 1 Accent 5"/>
+    <w:lsdException w:name="Medium List 2 Accent 5"/>
+    <w:lsdException w:name="Medium Grid 1 Accent 5"/>
+    <w:lsdException w:name="Medium Grid 2 Accent 5"/>
+    <w:lsdException w:name="Medium Grid 3 Accent 5"/>
+    <w:lsdException w:name="Dark List Accent 5"/>
+    <w:lsdException w:name="Colorful Shading Accent 5"/>
+    <w:lsdException w:name="Colorful List Accent 5"/>
+    <w:lsdException w:name="Colorful Grid Accent 5"/>
+    <w:lsdException w:name="Light Shading Accent 6"/>
+    <w:lsdException w:name="Light List Accent 6"/>
+    <w:lsdException w:name="Light Grid Accent 6"/>
+    <w:lsdException w:name="Medium Shading 1 Accent 6"/>
+    <w:lsdException w:name="Medium Shading 2 Accent 6"/>
+    <w:lsdException w:name="Medium List 1 Accent 6"/>
+    <w:lsdException w:name="Medium List 2 Accent 6"/>
+    <w:lsdException w:name="Medium Grid 1 Accent 6"/>
+    <w:lsdException w:name="Medium Grid 2 Accent 6"/>
+    <w:lsdException w:name="Medium Grid 3 Accent 6"/>
+    <w:lsdException w:name="Dark List Accent 6"/>
+    <w:lsdException w:name="Colorful Shading Accent 6"/>
+    <w:lsdException w:name="Colorful List Accent 6"/>
+    <w:lsdException w:name="Colorful Grid Accent 6"/>
     <w:lsdException w:name="Bibliography" w:semiHidden="1" w:unhideWhenUsed="1"/>
     <w:lsdException w:name="TOC Heading" w:semiHidden="1" w:unhideWhenUsed="1"/>
+    <w:lsdException w:name="Grid Table 4" w:uiPriority="49"/>
+    <w:lsdException w:name="Grid Table 5 Dark" w:uiPriority="50"/>
+    <w:lsdException w:name="Grid Table 6 Colorful" w:uiPriority="51"/>
+    <w:lsdException w:name="Grid Table 7 Colorful" w:uiPriority="52"/>
+    <w:lsdException w:name="Grid Table 1 Light Accent 1" w:uiPriority="46"/>
+    <w:lsdException w:name="Grid Table 2 Accent 1" w:uiPriority="47"/>
+    <w:lsdException w:name="Grid Table 3 Accent 1" w:uiPriority="48"/>
+    <w:lsdException w:name="Grid Table 4 Accent 1" w:uiPriority="49"/>
+    <w:lsdException w:name="Grid Table 5 Dark Accent 1" w:uiPriority="50"/>
+    <w:lsdException w:name="Grid Table 6 Colorful Accent 1" w:uiPriority="51"/>
+    <w:lsdException w:name="Grid Table 7 Colorful Accent 1" w:uiPriority="52"/>
+    <w:lsdException w:name="Grid Table 1 Light Accent 2" w:uiPriority="46"/>
+    <w:lsdException w:name="Grid Table 2 Accent 2" w:uiPriority="47"/>
+    <w:lsdException w:name="Grid Table 3 Accent 2" w:uiPriority="48"/>
+    <w:lsdException w:name="Grid Table 4 Accent 2" w:uiPriority="49"/>
+    <w:lsdException w:name="Grid Table 5 Dark Accent 2" w:uiPriority="50"/>
+    <w:lsdException w:name="Grid Table 6 Colorful Accent 2" w:uiPriority="51"/>
+    <w:lsdException w:name="Grid Table 7 Colorful Accent 2" w:uiPriority="52"/>
+    <w:lsdException w:name="Grid Table 1 Light Accent 3" w:uiPriority="46"/>
+    <w:lsdException w:name="Grid Table 2 Accent 3" w:uiPriority="47"/>
+    <w:lsdException w:name="Grid Table 3 Accent 3" w:uiPriority="48"/>
+    <w:lsdException w:name="Grid Table 4 Accent 3" w:uiPriority="49"/>
+    <w:lsdException w:name="Grid Table 5 Dark Accent 3" w:uiPriority="50"/>
+    <w:lsdException w:name="Grid Table 6 Colorful Accent 3" w:uiPriority="51"/>
+    <w:lsdException w:name="Grid Table 7 Colorful Accent 3" w:uiPriority="52"/>
+    <w:lsdException w:name="Grid Table 1 Light Accent 4" w:uiPriority="46"/>
+    <w:lsdException w:name="Grid Table 2 Accent 4" w:uiPriority="47"/>
+    <w:lsdException w:name="Grid Table 3 Accent 4" w:uiPriority="48"/>
+    <w:lsdException w:name="Grid Table 4 Accent 4" w:uiPriority="49"/>
+    <w:lsdException w:name="Grid Table 5 Dark Accent 4" w:uiPriority="50"/>
+    <w:lsdException w:name="Grid Table 6 Colorful Accent 4" w:uiPriority="51"/>
+    <w:lsdException w:name="Grid Table 7 Colorful Accent 4" w:uiPriority="52"/>
+    <w:lsdException w:name="Grid Table 1 Light Accent 5" w:uiPriority="46"/>
+    <w:lsdException w:name="Grid Table 2 Accent 5" w:uiPriority="47"/>
+    <w:lsdException w:name="Grid Table 3 Accent 5" w:uiPriority="48"/>
+    <w:lsdException w:name="Grid Table 4 Accent 5" w:uiPriority="49"/>
+    <w:lsdException w:name="Grid Table 5 Dark Accent 5" w:uiPriority="50"/>
+    <w:lsdException w:name="Grid Table 6 Colorful Accent 5" w:uiPriority="51"/>
+    <w:lsdException w:name="Grid Table 7 Colorful Accent 5" w:uiPriority="52"/>
+    <w:lsdException w:name="Grid Table 1 Light Accent 6" w:uiPriority="46"/>
+    <w:lsdException w:name="Grid Table 2 Accent 6" w:uiPriority="47"/>
+    <w:lsdException w:name="Grid Table 3 Accent 6" w:uiPriority="48"/>
+    <w:lsdException w:name="Grid Table 4 Accent 6" w:uiPriority="49"/>
+    <w:lsdException w:name="Grid Table 5 Dark Accent 6" w:uiPriority="50"/>
+    <w:lsdException w:name="Grid Table 6 Colorful Accent 6" w:uiPriority="51"/>
+    <w:lsdException w:name="Grid Table 7 Colorful Accent 6" w:uiPriority="52"/>
+    <w:lsdException w:name="List Table 1 Light" w:uiPriority="46"/>
+    <w:lsdException w:name="List Table 2" w:uiPriority="47"/>
+    <w:lsdException w:name="List Table 3" w:uiPriority="48"/>
+    <w:lsdException w:name="List Table 4" w:uiPriority="49"/>
+    <w:lsdException w:name="List Table 5 Dark" w:uiPriority="50"/>
+    <w:lsdException w:name="List Table 6 Colorful" w:uiPriority="51"/>
+    <w:lsdException w:name="List Table 7 Colorful" w:uiPriority="52"/>
+    <w:lsdException w:name="List Table 1 Light Accent 1" w:uiPriority="46"/>
+    <w:lsdException w:name="List Table 2 Accent 1" w:uiPriority="47"/>
+    <w:lsdException w:name="List Table 3 Accent 1" w:uiPriority="48"/>
+    <w:lsdException w:name="List Table 4 Accent 1" w:uiPriority="49"/>
+    <w:lsdException w:name="List Table 5 Dark Accent 1" w:uiPriority="50"/>
+    <w:lsdException w:name="List Table 6 Colorful Accent 1" w:uiPriority="51"/>
+    <w:lsdException w:name="List Table 7 Colorful Accent 1" w:uiPriority="52"/>
+    <w:lsdException w:name="List Table 1 Light Accent 2" w:uiPriority="46"/>
+    <w:lsdException w:name="List Table 2 Accent 2" w:uiPriority="47"/>
+    <w:lsdException w:name="List Table 3 Accent 2" w:uiPriority="48"/>
+    <w:lsdException w:name="List Table 4 Accent 2" w:uiPriority="49"/>
+    <w:lsdException w:name="List Table 5 Dark Accent 2" w:uiPriority="50"/>
+    <w:lsdException w:name="List Table 6 Colorful Accent 2" w:uiPriority="51"/>
+    <w:lsdException w:name="List Table 7 Colorful Accent 2" w:uiPriority="52"/>
+    <w:lsdException w:name="List Table 1 Light Accent 3" w:uiPriority="46"/>
+    <w:lsdException w:name="List Table 2 Accent 3" w:uiPriority="47"/>
+    <w:lsdException w:name="List Table 3 Accent 3" w:uiPriority="48"/>
+    <w:lsdException w:name="List Table 4 Accent 3" w:uiPriority="49"/>
+    <w:lsdException w:name="List Table 5 Dark Accent 3" w:uiPriority="50"/>
+    <w:lsdException w:name="List Table 6 Colorful Accent 3" w:uiPriority="51"/>
+    <w:lsdException w:name="List Table 7 Colorful Accent 3" w:uiPriority="52"/>
+    <w:lsdException w:name="List Table 1 Light Accent 4" w:uiPriority="46"/>
+    <w:lsdException w:name="List Table 2 Accent 4" w:uiPriority="47"/>
+    <w:lsdException w:name="List Table 3 Accent 4" w:uiPriority="48"/>
+    <w:lsdException w:name="List Table 4 Accent 4" w:uiPriority="49"/>
+    <w:lsdException w:name="List Table 5 Dark Accent 4" w:uiPriority="50"/>
+    <w:lsdException w:name="List Table 6 Colorful Accent 4" w:uiPriority="51"/>
+    <w:lsdException w:name="List Table 7 Colorful Accent 4" w:uiPriority="52"/>
+    <w:lsdException w:name="List Table 1 Light Accent 5" w:uiPriority="46"/>
+    <w:lsdException w:name="List Table 2 Accent 5" w:uiPriority="47"/>
+    <w:lsdException w:name="List Table 3 Accent 5" w:uiPriority="48"/>
+    <w:lsdException w:name="List Table 4 Accent 5" w:uiPriority="49"/>
+    <w:lsdException w:name="List Table 5 Dark Accent 5" w:uiPriority="50"/>
+    <w:lsdException w:name="List Table 6 Colorful Accent 5" w:uiPriority="51"/>
+    <w:lsdException w:name="List Table 7 Colorful Accent 5" w:uiPriority="52"/>
+    <w:lsdException w:name="List Table 1 Light Accent 6" w:uiPriority="46"/>
+    <w:lsdException w:name="List Table 2 Accent 6" w:uiPriority="47"/>
+    <w:lsdException w:name="List Table 3 Accent 6" w:uiPriority="48"/>
+    <w:lsdException w:name="List Table 4 Accent 6" w:uiPriority="49"/>
+    <w:lsdException w:name="List Table 5 Dark Accent 6" w:uiPriority="50"/>
+    <w:lsdException w:name="List Table 6 Colorful Accent 6" w:uiPriority="51"/>
+    <w:lsdException w:name="List Table 7 Colorful Accent 6" w:uiPriority="52"/>
+    <w:lsdException w:name="Mention" w:semiHidden="1" w:uiPriority="99" w:unhideWhenUsed="1"/>
+    <w:lsdException w:name="Smart Hyperlink" w:semiHidden="1" w:uiPriority="99" w:unhideWhenUsed="1"/>
+    <w:lsdException w:name="Hashtag" w:semiHidden="1" w:uiPriority="99" w:unhideWhenUsed="1"/>
+    <w:lsdException w:name="Unresolved Mention" w:semiHidden="1" w:uiPriority="99" w:unhideWhenUsed="1"/>
+    <w:lsdException w:name="Smart Link" w:semiHidden="1" w:uiPriority="99" w:unhideWhenUsed="1"/>
   </w:latentStyles>
   <w:style w:type="paragraph" w:default="1" w:styleId="Normal">
     <w:name w:val="Normal"/>
@@ -9519,7 +9608,6 @@
     <w:basedOn w:val="TableNormal"/>
     <w:rsid w:val="00E576A5"/>
     <w:tblPr>
-      <w:tblInd w:w="0" w:type="dxa"/>
       <w:tblBorders>
         <w:top w:val="single" w:sz="4" w:space="0" w:color="auto"/>
         <w:left w:val="single" w:sz="4" w:space="0" w:color="auto"/>
@@ -9528,354 +9616,6 @@
         <w:insideH w:val="single" w:sz="4" w:space="0" w:color="auto"/>
         <w:insideV w:val="single" w:sz="4" w:space="0" w:color="auto"/>
       </w:tblBorders>
-      <w:tblCellMar>
-        <w:top w:w="0" w:type="dxa"/>
-        <w:left w:w="108" w:type="dxa"/>
-        <w:bottom w:w="0" w:type="dxa"/>
-        <w:right w:w="108" w:type="dxa"/>
-      </w:tblCellMar>
-    </w:tblPr>
-  </w:style>
-  <w:style w:type="character" w:styleId="CommentReference">
-    <w:name w:val="annotation reference"/>
-    <w:basedOn w:val="DefaultParagraphFont"/>
-    <w:uiPriority w:val="99"/>
-    <w:rsid w:val="005C6C08"/>
-    <w:rPr>
-      <w:sz w:val="18"/>
-      <w:szCs w:val="18"/>
-    </w:rPr>
-  </w:style>
-  <w:style w:type="paragraph" w:styleId="CommentText">
-    <w:name w:val="annotation text"/>
-    <w:basedOn w:val="Normal"/>
-    <w:link w:val="CommentTextChar"/>
-    <w:uiPriority w:val="99"/>
-    <w:rsid w:val="005C6C08"/>
-  </w:style>
-  <w:style w:type="character" w:customStyle="1" w:styleId="CommentTextChar">
-    <w:name w:val="Comment Text Char"/>
-    <w:basedOn w:val="DefaultParagraphFont"/>
-    <w:link w:val="CommentText"/>
-    <w:uiPriority w:val="99"/>
-    <w:rsid w:val="005C6C08"/>
-  </w:style>
-  <w:style w:type="paragraph" w:styleId="CommentSubject">
-    <w:name w:val="annotation subject"/>
-    <w:basedOn w:val="CommentText"/>
-    <w:next w:val="CommentText"/>
-    <w:link w:val="CommentSubjectChar"/>
-    <w:rsid w:val="005C6C08"/>
-    <w:rPr>
-      <w:b/>
-      <w:bCs/>
-      <w:sz w:val="20"/>
-      <w:szCs w:val="20"/>
-    </w:rPr>
-  </w:style>
-  <w:style w:type="character" w:customStyle="1" w:styleId="CommentSubjectChar">
-    <w:name w:val="Comment Subject Char"/>
-    <w:basedOn w:val="CommentTextChar"/>
-    <w:link w:val="CommentSubject"/>
-    <w:rsid w:val="005C6C08"/>
-    <w:rPr>
-      <w:b/>
-      <w:bCs/>
-      <w:sz w:val="20"/>
-      <w:szCs w:val="20"/>
-    </w:rPr>
-  </w:style>
-  <w:style w:type="paragraph" w:styleId="BalloonText">
-    <w:name w:val="Balloon Text"/>
-    <w:basedOn w:val="Normal"/>
-    <w:link w:val="BalloonTextChar"/>
-    <w:rsid w:val="005C6C08"/>
-    <w:rPr>
-      <w:rFonts w:ascii="Lucida Grande" w:hAnsi="Lucida Grande" w:cs="Lucida Grande"/>
-      <w:sz w:val="18"/>
-      <w:szCs w:val="18"/>
-    </w:rPr>
-  </w:style>
-  <w:style w:type="character" w:customStyle="1" w:styleId="BalloonTextChar">
-    <w:name w:val="Balloon Text Char"/>
-    <w:basedOn w:val="DefaultParagraphFont"/>
-    <w:link w:val="BalloonText"/>
-    <w:rsid w:val="005C6C08"/>
-    <w:rPr>
-      <w:rFonts w:ascii="Lucida Grande" w:hAnsi="Lucida Grande" w:cs="Lucida Grande"/>
-      <w:sz w:val="18"/>
-      <w:szCs w:val="18"/>
-    </w:rPr>
-  </w:style>
-  <w:style w:type="character" w:styleId="Hyperlink">
-    <w:name w:val="Hyperlink"/>
-    <w:basedOn w:val="DefaultParagraphFont"/>
-    <w:rsid w:val="0050328B"/>
-    <w:rPr>
-      <w:color w:val="0000FF" w:themeColor="hyperlink"/>
-      <w:u w:val="single"/>
-    </w:rPr>
-  </w:style>
-  <w:style w:type="character" w:styleId="FollowedHyperlink">
-    <w:name w:val="FollowedHyperlink"/>
-    <w:basedOn w:val="DefaultParagraphFont"/>
-    <w:rsid w:val="0019052E"/>
-    <w:rPr>
-      <w:color w:val="800080" w:themeColor="followedHyperlink"/>
-      <w:u w:val="single"/>
-    </w:rPr>
-  </w:style>
-  <w:style w:type="paragraph" w:styleId="Header">
-    <w:name w:val="header"/>
-    <w:basedOn w:val="Normal"/>
-    <w:link w:val="HeaderChar"/>
-    <w:unhideWhenUsed/>
-    <w:rsid w:val="008078D6"/>
-    <w:pPr>
-      <w:tabs>
-        <w:tab w:val="center" w:pos="4680"/>
-        <w:tab w:val="right" w:pos="9360"/>
-      </w:tabs>
-    </w:pPr>
-  </w:style>
-  <w:style w:type="character" w:customStyle="1" w:styleId="HeaderChar">
-    <w:name w:val="Header Char"/>
-    <w:basedOn w:val="DefaultParagraphFont"/>
-    <w:link w:val="Header"/>
-    <w:rsid w:val="008078D6"/>
-  </w:style>
-</w:styles>
-</file>
-
-<file path=word/stylesWithEffects.xml><?xml version="1.0" encoding="utf-8"?>
-<w:styles xmlns:wpc="http://schemas.microsoft.com/office/word/2010/wordprocessingCanvas" xmlns:mo="http://schemas.microsoft.com/office/mac/office/2008/main" xmlns:mc="http://schemas.openxmlformats.org/markup-compatibility/2006" xmlns:mv="urn:schemas-microsoft-com:mac:vml" xmlns:o="urn:schemas-microsoft-com:office:office" xmlns:r="http://schemas.openxmlformats.org/officeDocument/2006/relationships" xmlns:m="http://schemas.openxmlformats.org/officeDocument/2006/math" xmlns:v="urn:schemas-microsoft-com:vml" xmlns:wp14="http://schemas.microsoft.com/office/word/2010/wordprocessingDrawing" xmlns:wp="http://schemas.openxmlformats.org/drawingml/2006/wordprocessingDrawing" xmlns:w10="urn:schemas-microsoft-com:office:word" xmlns:w="http://schemas.openxmlformats.org/wordprocessingml/2006/main" xmlns:w14="http://schemas.microsoft.com/office/word/2010/wordml" xmlns:wpg="http://schemas.microsoft.com/office/word/2010/wordprocessingGroup" xmlns:wpi="http://schemas.microsoft.com/office/word/2010/wordprocessingInk" xmlns:wne="http://schemas.microsoft.com/office/word/2006/wordml" xmlns:wps="http://schemas.microsoft.com/office/word/2010/wordprocessingShape" mc:Ignorable="w14 wp14">
-  <w:docDefaults>
-    <w:rPrDefault>
-      <w:rPr>
-        <w:rFonts w:asciiTheme="minorHAnsi" w:eastAsiaTheme="minorEastAsia" w:hAnsiTheme="minorHAnsi" w:cstheme="minorBidi"/>
-        <w:sz w:val="24"/>
-        <w:szCs w:val="24"/>
-        <w:lang w:val="en-US" w:eastAsia="ja-JP" w:bidi="ar-SA"/>
-      </w:rPr>
-    </w:rPrDefault>
-    <w:pPrDefault/>
-  </w:docDefaults>
-  <w:latentStyles w:defLockedState="0" w:defUIPriority="0" w:defSemiHidden="0" w:defUnhideWhenUsed="0" w:defQFormat="0" w:count="276">
-    <w:lsdException w:name="heading 7" w:semiHidden="1" w:unhideWhenUsed="1"/>
-    <w:lsdException w:name="heading 8" w:semiHidden="1" w:unhideWhenUsed="1"/>
-    <w:lsdException w:name="heading 9" w:semiHidden="1" w:unhideWhenUsed="1"/>
-    <w:lsdException w:name="index 1" w:semiHidden="1" w:unhideWhenUsed="1"/>
-    <w:lsdException w:name="index 2" w:semiHidden="1" w:unhideWhenUsed="1"/>
-    <w:lsdException w:name="index 3" w:semiHidden="1" w:unhideWhenUsed="1"/>
-    <w:lsdException w:name="index 4" w:semiHidden="1" w:unhideWhenUsed="1"/>
-    <w:lsdException w:name="index 5" w:semiHidden="1" w:unhideWhenUsed="1"/>
-    <w:lsdException w:name="index 6" w:semiHidden="1" w:unhideWhenUsed="1"/>
-    <w:lsdException w:name="index 7" w:semiHidden="1" w:unhideWhenUsed="1"/>
-    <w:lsdException w:name="index 8" w:semiHidden="1" w:unhideWhenUsed="1"/>
-    <w:lsdException w:name="index 9" w:semiHidden="1" w:unhideWhenUsed="1"/>
-    <w:lsdException w:name="toc 1" w:semiHidden="1" w:unhideWhenUsed="1"/>
-    <w:lsdException w:name="toc 2" w:semiHidden="1" w:unhideWhenUsed="1"/>
-    <w:lsdException w:name="toc 3" w:semiHidden="1" w:unhideWhenUsed="1"/>
-    <w:lsdException w:name="toc 4" w:semiHidden="1" w:unhideWhenUsed="1"/>
-    <w:lsdException w:name="toc 5" w:semiHidden="1" w:unhideWhenUsed="1"/>
-    <w:lsdException w:name="toc 6" w:semiHidden="1" w:unhideWhenUsed="1"/>
-    <w:lsdException w:name="toc 7" w:semiHidden="1" w:unhideWhenUsed="1"/>
-    <w:lsdException w:name="toc 8" w:semiHidden="1" w:unhideWhenUsed="1"/>
-    <w:lsdException w:name="toc 9" w:semiHidden="1" w:unhideWhenUsed="1"/>
-    <w:lsdException w:name="Normal Indent" w:semiHidden="1" w:unhideWhenUsed="1"/>
-    <w:lsdException w:name="footnote text" w:semiHidden="1" w:unhideWhenUsed="1"/>
-    <w:lsdException w:name="annotation text" w:semiHidden="1" w:uiPriority="99" w:unhideWhenUsed="1"/>
-    <w:lsdException w:name="header" w:semiHidden="1" w:unhideWhenUsed="1"/>
-    <w:lsdException w:name="footer" w:semiHidden="1" w:unhideWhenUsed="1"/>
-    <w:lsdException w:name="index heading" w:semiHidden="1" w:unhideWhenUsed="1"/>
-    <w:lsdException w:name="caption" w:semiHidden="1" w:unhideWhenUsed="1"/>
-    <w:lsdException w:name="table of figures" w:semiHidden="1" w:unhideWhenUsed="1"/>
-    <w:lsdException w:name="envelope address" w:semiHidden="1" w:unhideWhenUsed="1"/>
-    <w:lsdException w:name="envelope return" w:semiHidden="1" w:unhideWhenUsed="1"/>
-    <w:lsdException w:name="footnote reference" w:semiHidden="1" w:unhideWhenUsed="1"/>
-    <w:lsdException w:name="annotation reference" w:semiHidden="1" w:uiPriority="99" w:unhideWhenUsed="1"/>
-    <w:lsdException w:name="line number" w:semiHidden="1" w:unhideWhenUsed="1"/>
-    <w:lsdException w:name="page number" w:semiHidden="1" w:unhideWhenUsed="1"/>
-    <w:lsdException w:name="endnote reference" w:semiHidden="1" w:unhideWhenUsed="1"/>
-    <w:lsdException w:name="endnote text" w:semiHidden="1" w:unhideWhenUsed="1"/>
-    <w:lsdException w:name="table of authorities" w:semiHidden="1" w:unhideWhenUsed="1"/>
-    <w:lsdException w:name="macro" w:semiHidden="1" w:unhideWhenUsed="1"/>
-    <w:lsdException w:name="toa heading" w:semiHidden="1" w:unhideWhenUsed="1"/>
-    <w:lsdException w:name="List" w:semiHidden="1" w:unhideWhenUsed="1"/>
-    <w:lsdException w:name="List Bullet" w:semiHidden="1" w:unhideWhenUsed="1"/>
-    <w:lsdException w:name="List 2" w:semiHidden="1" w:unhideWhenUsed="1"/>
-    <w:lsdException w:name="List 3" w:semiHidden="1" w:unhideWhenUsed="1"/>
-    <w:lsdException w:name="Closing" w:semiHidden="1" w:unhideWhenUsed="1"/>
-    <w:lsdException w:name="Signature" w:semiHidden="1" w:unhideWhenUsed="1"/>
-    <w:lsdException w:name="Default Paragraph Font" w:semiHidden="1" w:unhideWhenUsed="1"/>
-    <w:lsdException w:name="Body Text" w:semiHidden="1" w:unhideWhenUsed="1"/>
-    <w:lsdException w:name="Body Text Indent" w:semiHidden="1" w:unhideWhenUsed="1"/>
-    <w:lsdException w:name="List Continue" w:semiHidden="1" w:unhideWhenUsed="1"/>
-    <w:lsdException w:name="List Continue 2" w:semiHidden="1" w:unhideWhenUsed="1"/>
-    <w:lsdException w:name="List Continue 3" w:semiHidden="1" w:unhideWhenUsed="1"/>
-    <w:lsdException w:name="List Continue 4" w:semiHidden="1" w:unhideWhenUsed="1"/>
-    <w:lsdException w:name="List Continue 5" w:semiHidden="1" w:unhideWhenUsed="1"/>
-    <w:lsdException w:name="Message Header" w:semiHidden="1" w:unhideWhenUsed="1"/>
-    <w:lsdException w:name="Salutation" w:semiHidden="1" w:unhideWhenUsed="1"/>
-    <w:lsdException w:name="Date" w:semiHidden="1" w:unhideWhenUsed="1"/>
-    <w:lsdException w:name="Body Text First Indent" w:semiHidden="1" w:unhideWhenUsed="1"/>
-    <w:lsdException w:name="Body Text First Indent 2" w:semiHidden="1" w:unhideWhenUsed="1"/>
-    <w:lsdException w:name="Note Heading" w:semiHidden="1" w:unhideWhenUsed="1"/>
-    <w:lsdException w:name="Body Text 2" w:semiHidden="1" w:unhideWhenUsed="1"/>
-    <w:lsdException w:name="Body Text 3" w:semiHidden="1" w:unhideWhenUsed="1"/>
-    <w:lsdException w:name="Body Text Indent 2" w:semiHidden="1" w:unhideWhenUsed="1"/>
-    <w:lsdException w:name="Document Map" w:semiHidden="1" w:unhideWhenUsed="1"/>
-    <w:lsdException w:name="Plain Text" w:semiHidden="1" w:unhideWhenUsed="1"/>
-    <w:lsdException w:name="E-mail Signature" w:semiHidden="1" w:unhideWhenUsed="1"/>
-    <w:lsdException w:name="HTML Top of Form" w:semiHidden="1" w:unhideWhenUsed="1"/>
-    <w:lsdException w:name="HTML Bottom of Form" w:semiHidden="1" w:unhideWhenUsed="1"/>
-    <w:lsdException w:name="Normal (Web)" w:semiHidden="1" w:unhideWhenUsed="1"/>
-    <w:lsdException w:name="HTML Acronym" w:semiHidden="1" w:unhideWhenUsed="1"/>
-    <w:lsdException w:name="HTML Address" w:semiHidden="1" w:unhideWhenUsed="1"/>
-    <w:lsdException w:name="HTML Cite" w:semiHidden="1" w:unhideWhenUsed="1"/>
-    <w:lsdException w:name="HTML Code" w:semiHidden="1" w:unhideWhenUsed="1"/>
-    <w:lsdException w:name="HTML Definition" w:semiHidden="1" w:unhideWhenUsed="1"/>
-    <w:lsdException w:name="HTML Keyboard" w:semiHidden="1" w:unhideWhenUsed="1"/>
-    <w:lsdException w:name="HTML Preformatted" w:semiHidden="1" w:unhideWhenUsed="1"/>
-    <w:lsdException w:name="HTML Sample" w:semiHidden="1" w:unhideWhenUsed="1"/>
-    <w:lsdException w:name="HTML Typewriter" w:semiHidden="1" w:unhideWhenUsed="1"/>
-    <w:lsdException w:name="HTML Variable" w:semiHidden="1" w:unhideWhenUsed="1"/>
-    <w:lsdException w:name="annotation subject" w:semiHidden="1" w:unhideWhenUsed="1"/>
-    <w:lsdException w:name="No List" w:semiHidden="1" w:unhideWhenUsed="1"/>
-    <w:lsdException w:name="Outline List 1" w:semiHidden="1" w:unhideWhenUsed="1"/>
-    <w:lsdException w:name="Outline List 2" w:semiHidden="1" w:unhideWhenUsed="1"/>
-    <w:lsdException w:name="Outline List 3" w:semiHidden="1" w:unhideWhenUsed="1"/>
-    <w:lsdException w:name="Table Simple 1" w:semiHidden="1" w:unhideWhenUsed="1"/>
-    <w:lsdException w:name="Table Simple 2" w:semiHidden="1" w:unhideWhenUsed="1"/>
-    <w:lsdException w:name="Table Simple 3" w:semiHidden="1" w:unhideWhenUsed="1"/>
-    <w:lsdException w:name="Table Classic 1" w:semiHidden="1" w:unhideWhenUsed="1"/>
-    <w:lsdException w:name="Table Classic 2" w:semiHidden="1" w:unhideWhenUsed="1"/>
-    <w:lsdException w:name="Table Classic 3" w:semiHidden="1" w:unhideWhenUsed="1"/>
-    <w:lsdException w:name="Table Classic 4" w:semiHidden="1" w:unhideWhenUsed="1"/>
-    <w:lsdException w:name="Table Colorful 1" w:semiHidden="1" w:unhideWhenUsed="1"/>
-    <w:lsdException w:name="Table Colorful 2" w:semiHidden="1" w:unhideWhenUsed="1"/>
-    <w:lsdException w:name="Table Colorful 3" w:semiHidden="1" w:unhideWhenUsed="1"/>
-    <w:lsdException w:name="Table Columns 1" w:semiHidden="1" w:unhideWhenUsed="1"/>
-    <w:lsdException w:name="Table Columns 2" w:semiHidden="1" w:unhideWhenUsed="1"/>
-    <w:lsdException w:name="Table Columns 3" w:semiHidden="1" w:unhideWhenUsed="1"/>
-    <w:lsdException w:name="Table Columns 4" w:semiHidden="1" w:unhideWhenUsed="1"/>
-    <w:lsdException w:name="Table Columns 5" w:semiHidden="1" w:unhideWhenUsed="1"/>
-    <w:lsdException w:name="Table Grid 1" w:semiHidden="1" w:unhideWhenUsed="1"/>
-    <w:lsdException w:name="Table Grid 2" w:semiHidden="1" w:unhideWhenUsed="1"/>
-    <w:lsdException w:name="Table Grid 3" w:semiHidden="1" w:unhideWhenUsed="1"/>
-    <w:lsdException w:name="Table Grid 4" w:semiHidden="1" w:unhideWhenUsed="1"/>
-    <w:lsdException w:name="Table Grid 5" w:semiHidden="1" w:unhideWhenUsed="1"/>
-    <w:lsdException w:name="Table Grid 6" w:semiHidden="1" w:unhideWhenUsed="1"/>
-    <w:lsdException w:name="Table Grid 7" w:semiHidden="1" w:unhideWhenUsed="1"/>
-    <w:lsdException w:name="Table Grid 8" w:semiHidden="1" w:unhideWhenUsed="1"/>
-    <w:lsdException w:name="Table List 1" w:semiHidden="1" w:unhideWhenUsed="1"/>
-    <w:lsdException w:name="Table List 2" w:semiHidden="1" w:unhideWhenUsed="1"/>
-    <w:lsdException w:name="Table List 3" w:semiHidden="1" w:unhideWhenUsed="1"/>
-    <w:lsdException w:name="Table List 4" w:semiHidden="1" w:unhideWhenUsed="1"/>
-    <w:lsdException w:name="Table List 5" w:semiHidden="1" w:unhideWhenUsed="1"/>
-    <w:lsdException w:name="Table List 6" w:semiHidden="1" w:unhideWhenUsed="1"/>
-    <w:lsdException w:name="Table List 7" w:semiHidden="1" w:unhideWhenUsed="1"/>
-    <w:lsdException w:name="Table List 8" w:semiHidden="1" w:unhideWhenUsed="1"/>
-    <w:lsdException w:name="Table 3D effects 1" w:semiHidden="1" w:unhideWhenUsed="1"/>
-    <w:lsdException w:name="Table 3D effects 2" w:semiHidden="1" w:unhideWhenUsed="1"/>
-    <w:lsdException w:name="Table 3D effects 3" w:semiHidden="1" w:unhideWhenUsed="1"/>
-    <w:lsdException w:name="Table Contemporary" w:semiHidden="1" w:unhideWhenUsed="1"/>
-    <w:lsdException w:name="Table Elegant" w:semiHidden="1" w:unhideWhenUsed="1"/>
-    <w:lsdException w:name="Table Professional" w:semiHidden="1" w:unhideWhenUsed="1"/>
-    <w:lsdException w:name="Table Subtle 1" w:semiHidden="1" w:unhideWhenUsed="1"/>
-    <w:lsdException w:name="Table Subtle 2" w:semiHidden="1" w:unhideWhenUsed="1"/>
-    <w:lsdException w:name="Table Web 1" w:semiHidden="1" w:unhideWhenUsed="1"/>
-    <w:lsdException w:name="Table Web 2" w:semiHidden="1" w:unhideWhenUsed="1"/>
-    <w:lsdException w:name="Balloon Text" w:semiHidden="1" w:unhideWhenUsed="1"/>
-    <w:lsdException w:name="Revision" w:semiHidden="1"/>
-    <w:lsdException w:name="Bibliography" w:semiHidden="1" w:unhideWhenUsed="1"/>
-    <w:lsdException w:name="TOC Heading" w:semiHidden="1" w:unhideWhenUsed="1"/>
-  </w:latentStyles>
-  <w:style w:type="paragraph" w:default="1" w:styleId="Normal">
-    <w:name w:val="Normal"/>
-    <w:qFormat/>
-  </w:style>
-  <w:style w:type="character" w:default="1" w:styleId="DefaultParagraphFont">
-    <w:name w:val="Default Paragraph Font"/>
-    <w:uiPriority w:val="1"/>
-    <w:semiHidden/>
-    <w:unhideWhenUsed/>
-  </w:style>
-  <w:style w:type="table" w:default="1" w:styleId="TableNormal">
-    <w:name w:val="Normal Table"/>
-    <w:uiPriority w:val="99"/>
-    <w:semiHidden/>
-    <w:unhideWhenUsed/>
-    <w:tblPr>
-      <w:tblInd w:w="0" w:type="dxa"/>
-      <w:tblCellMar>
-        <w:top w:w="0" w:type="dxa"/>
-        <w:left w:w="108" w:type="dxa"/>
-        <w:bottom w:w="0" w:type="dxa"/>
-        <w:right w:w="108" w:type="dxa"/>
-      </w:tblCellMar>
-    </w:tblPr>
-  </w:style>
-  <w:style w:type="numbering" w:default="1" w:styleId="NoList">
-    <w:name w:val="No List"/>
-    <w:uiPriority w:val="99"/>
-    <w:semiHidden/>
-    <w:unhideWhenUsed/>
-  </w:style>
-  <w:style w:type="paragraph" w:styleId="ListParagraph">
-    <w:name w:val="List Paragraph"/>
-    <w:basedOn w:val="Normal"/>
-    <w:uiPriority w:val="34"/>
-    <w:qFormat/>
-    <w:rsid w:val="00C63F1B"/>
-    <w:pPr>
-      <w:ind w:left="720"/>
-      <w:contextualSpacing/>
-    </w:pPr>
-  </w:style>
-  <w:style w:type="paragraph" w:styleId="Footer">
-    <w:name w:val="footer"/>
-    <w:basedOn w:val="Normal"/>
-    <w:link w:val="FooterChar"/>
-    <w:rsid w:val="00E021BA"/>
-    <w:pPr>
-      <w:tabs>
-        <w:tab w:val="center" w:pos="4320"/>
-        <w:tab w:val="right" w:pos="8640"/>
-      </w:tabs>
-    </w:pPr>
-  </w:style>
-  <w:style w:type="character" w:customStyle="1" w:styleId="FooterChar">
-    <w:name w:val="Footer Char"/>
-    <w:basedOn w:val="DefaultParagraphFont"/>
-    <w:link w:val="Footer"/>
-    <w:rsid w:val="00E021BA"/>
-  </w:style>
-  <w:style w:type="character" w:styleId="PageNumber">
-    <w:name w:val="page number"/>
-    <w:basedOn w:val="DefaultParagraphFont"/>
-    <w:rsid w:val="00E021BA"/>
-  </w:style>
-  <w:style w:type="table" w:styleId="TableGrid">
-    <w:name w:val="Table Grid"/>
-    <w:basedOn w:val="TableNormal"/>
-    <w:rsid w:val="00E576A5"/>
-    <w:tblPr>
-      <w:tblInd w:w="0" w:type="dxa"/>
-      <w:tblBorders>
-        <w:top w:val="single" w:sz="4" w:space="0" w:color="auto"/>
-        <w:left w:val="single" w:sz="4" w:space="0" w:color="auto"/>
-        <w:bottom w:val="single" w:sz="4" w:space="0" w:color="auto"/>
-        <w:right w:val="single" w:sz="4" w:space="0" w:color="auto"/>
-        <w:insideH w:val="single" w:sz="4" w:space="0" w:color="auto"/>
-        <w:insideV w:val="single" w:sz="4" w:space="0" w:color="auto"/>
-      </w:tblBorders>
-      <w:tblCellMar>
-        <w:top w:w="0" w:type="dxa"/>
-        <w:left w:w="108" w:type="dxa"/>
-        <w:bottom w:w="0" w:type="dxa"/>
-        <w:right w:w="108" w:type="dxa"/>
-      </w:tblCellMar>
     </w:tblPr>
   </w:style>
   <w:style w:type="character" w:styleId="CommentReference">

</xml_diff>